<commit_message>
Adding councelling from 12/4
</commit_message>
<xml_diff>
--- a/Councelling/All counselling.docx
+++ b/Councelling/All counselling.docx
@@ -1,6 +1,6 @@
 
 <file path=word/document.xml><?xml version="1.0" encoding="utf-8"?>
-<w:document xmlns:wpc="http://schemas.microsoft.com/office/word/2010/wordprocessingCanvas" xmlns:cx="http://schemas.microsoft.com/office/drawing/2014/chartex" xmlns:cx1="http://schemas.microsoft.com/office/drawing/2015/9/8/chartex" xmlns:cx2="http://schemas.microsoft.com/office/drawing/2015/10/21/chartex" xmlns:cx3="http://schemas.microsoft.com/office/drawing/2016/5/9/chartex" xmlns:cx4="http://schemas.microsoft.com/office/drawing/2016/5/10/chartex" xmlns:cx5="http://schemas.microsoft.com/office/drawing/2016/5/11/chartex" xmlns:cx6="http://schemas.microsoft.com/office/drawing/2016/5/12/chartex" xmlns:cx7="http://schemas.microsoft.com/office/drawing/2016/5/13/chartex" xmlns:cx8="http://schemas.microsoft.com/office/drawing/2016/5/14/chartex" xmlns:mc="http://schemas.openxmlformats.org/markup-compatibility/2006" xmlns:aink="http://schemas.microsoft.com/office/drawing/2016/ink" xmlns:am3d="http://schemas.microsoft.com/office/drawing/2017/model3d" xmlns:o="urn:schemas-microsoft-com:office:office" xmlns:oel="http://schemas.microsoft.com/office/2019/extlst" xmlns:r="http://schemas.openxmlformats.org/officeDocument/2006/relationships" xmlns:m="http://schemas.openxmlformats.org/officeDocument/2006/math" xmlns:v="urn:schemas-microsoft-com:vml" xmlns:wp14="http://schemas.microsoft.com/office/word/2010/wordprocessingDrawing" xmlns:wp="http://schemas.openxmlformats.org/drawingml/2006/wordprocessingDrawing" xmlns:w10="urn:schemas-microsoft-com:office:word" xmlns:w="http://schemas.openxmlformats.org/wordprocessingml/2006/main" xmlns:w14="http://schemas.microsoft.com/office/word/2010/wordml" xmlns:w15="http://schemas.microsoft.com/office/word/2012/wordml" xmlns:w16cex="http://schemas.microsoft.com/office/word/2018/wordml/cex" xmlns:w16cid="http://schemas.microsoft.com/office/word/2016/wordml/cid" xmlns:w16="http://schemas.microsoft.com/office/word/2018/wordml" xmlns:w16sdtdh="http://schemas.microsoft.com/office/word/2020/wordml/sdtdatahash" xmlns:w16se="http://schemas.microsoft.com/office/word/2015/wordml/symex" xmlns:wpg="http://schemas.microsoft.com/office/word/2010/wordprocessingGroup" xmlns:wpi="http://schemas.microsoft.com/office/word/2010/wordprocessingInk" xmlns:wne="http://schemas.microsoft.com/office/word/2006/wordml" xmlns:wps="http://schemas.microsoft.com/office/word/2010/wordprocessingShape" mc:Ignorable="w14 w15 w16se w16cid w16 w16cex w16sdtdh wp14">
+<w:document xmlns:wpc="http://schemas.microsoft.com/office/word/2010/wordprocessingCanvas" xmlns:cx="http://schemas.microsoft.com/office/drawing/2014/chartex" xmlns:cx1="http://schemas.microsoft.com/office/drawing/2015/9/8/chartex" xmlns:cx2="http://schemas.microsoft.com/office/drawing/2015/10/21/chartex" xmlns:cx3="http://schemas.microsoft.com/office/drawing/2016/5/9/chartex" xmlns:cx4="http://schemas.microsoft.com/office/drawing/2016/5/10/chartex" xmlns:cx5="http://schemas.microsoft.com/office/drawing/2016/5/11/chartex" xmlns:cx6="http://schemas.microsoft.com/office/drawing/2016/5/12/chartex" xmlns:cx7="http://schemas.microsoft.com/office/drawing/2016/5/13/chartex" xmlns:cx8="http://schemas.microsoft.com/office/drawing/2016/5/14/chartex" xmlns:mc="http://schemas.openxmlformats.org/markup-compatibility/2006" xmlns:aink="http://schemas.microsoft.com/office/drawing/2016/ink" xmlns:am3d="http://schemas.microsoft.com/office/drawing/2017/model3d" xmlns:o="urn:schemas-microsoft-com:office:office" xmlns:oel="http://schemas.microsoft.com/office/2019/extlst" xmlns:r="http://schemas.openxmlformats.org/officeDocument/2006/relationships" xmlns:m="http://schemas.openxmlformats.org/officeDocument/2006/math" xmlns:v="urn:schemas-microsoft-com:vml" xmlns:wp14="http://schemas.microsoft.com/office/word/2010/wordprocessingDrawing" xmlns:wp="http://schemas.openxmlformats.org/drawingml/2006/wordprocessingDrawing" xmlns:w10="urn:schemas-microsoft-com:office:word" xmlns:w="http://schemas.openxmlformats.org/wordprocessingml/2006/main" xmlns:w14="http://schemas.microsoft.com/office/word/2010/wordml" xmlns:w15="http://schemas.microsoft.com/office/word/2012/wordml" xmlns:w16cex="http://schemas.microsoft.com/office/word/2018/wordml/cex" xmlns:w16cid="http://schemas.microsoft.com/office/word/2016/wordml/cid" xmlns:w16="http://schemas.microsoft.com/office/word/2018/wordml" xmlns:w16du="http://schemas.microsoft.com/office/word/2023/wordml/word16du" xmlns:w16sdtdh="http://schemas.microsoft.com/office/word/2020/wordml/sdtdatahash" xmlns:w16se="http://schemas.microsoft.com/office/word/2015/wordml/symex" xmlns:wpg="http://schemas.microsoft.com/office/word/2010/wordprocessingGroup" xmlns:wpi="http://schemas.microsoft.com/office/word/2010/wordprocessingInk" xmlns:wne="http://schemas.microsoft.com/office/word/2006/wordml" xmlns:wps="http://schemas.microsoft.com/office/word/2010/wordprocessingShape" mc:Ignorable="w14 w15 w16se w16cid w16 w16cex w16sdtdh wp14">
   <w:body>
     <w:p>
       <w:pPr>
@@ -443,6 +443,7 @@
         </w:rPr>
         <w:t xml:space="preserve">costs that </w:t>
       </w:r>
+      <w:proofErr w:type="spellStart"/>
       <w:r>
         <w:rPr>
           <w:rFonts w:ascii="Times New Roman" w:hAnsi="Times New Roman" w:cs="Times New Roman"/>
@@ -450,6 +451,7 @@
         </w:rPr>
         <w:t>PyPSA</w:t>
       </w:r>
+      <w:proofErr w:type="spellEnd"/>
       <w:r>
         <w:rPr>
           <w:rFonts w:ascii="Times New Roman" w:hAnsi="Times New Roman" w:cs="Times New Roman"/>
@@ -556,27 +558,52 @@
           <w:rFonts w:ascii="Times New Roman" w:hAnsi="Times New Roman" w:cs="Times New Roman"/>
           <w:lang w:val="en-US"/>
         </w:rPr>
-        <w:t xml:space="preserve">Notes from Ebbe: </w:t>
-      </w:r>
-    </w:p>
-    <w:p>
-      <w:pPr>
-        <w:pStyle w:val="ListParagraph"/>
-        <w:numPr>
-          <w:ilvl w:val="0"/>
-          <w:numId w:val="1"/>
-        </w:numPr>
-        <w:rPr>
-          <w:rFonts w:ascii="Times New Roman" w:hAnsi="Times New Roman" w:cs="Times New Roman"/>
-          <w:lang w:val="en-US"/>
-        </w:rPr>
-      </w:pPr>
-      <w:r>
-        <w:rPr>
-          <w:rFonts w:ascii="Times New Roman" w:hAnsi="Times New Roman" w:cs="Times New Roman"/>
-          <w:lang w:val="en-US"/>
-        </w:rPr>
-        <w:t xml:space="preserve">Atlite: </w:t>
+        <w:t xml:space="preserve">Notes from </w:t>
+      </w:r>
+      <w:proofErr w:type="spellStart"/>
+      <w:r>
+        <w:rPr>
+          <w:rFonts w:ascii="Times New Roman" w:hAnsi="Times New Roman" w:cs="Times New Roman"/>
+          <w:lang w:val="en-US"/>
+        </w:rPr>
+        <w:t>Ebbe</w:t>
+      </w:r>
+      <w:proofErr w:type="spellEnd"/>
+      <w:r>
+        <w:rPr>
+          <w:rFonts w:ascii="Times New Roman" w:hAnsi="Times New Roman" w:cs="Times New Roman"/>
+          <w:lang w:val="en-US"/>
+        </w:rPr>
+        <w:t xml:space="preserve">: </w:t>
+      </w:r>
+    </w:p>
+    <w:p>
+      <w:pPr>
+        <w:pStyle w:val="ListParagraph"/>
+        <w:numPr>
+          <w:ilvl w:val="0"/>
+          <w:numId w:val="1"/>
+        </w:numPr>
+        <w:rPr>
+          <w:rFonts w:ascii="Times New Roman" w:hAnsi="Times New Roman" w:cs="Times New Roman"/>
+          <w:lang w:val="en-US"/>
+        </w:rPr>
+      </w:pPr>
+      <w:proofErr w:type="spellStart"/>
+      <w:r>
+        <w:rPr>
+          <w:rFonts w:ascii="Times New Roman" w:hAnsi="Times New Roman" w:cs="Times New Roman"/>
+          <w:lang w:val="en-US"/>
+        </w:rPr>
+        <w:t>Atlite</w:t>
+      </w:r>
+      <w:proofErr w:type="spellEnd"/>
+      <w:r>
+        <w:rPr>
+          <w:rFonts w:ascii="Times New Roman" w:hAnsi="Times New Roman" w:cs="Times New Roman"/>
+          <w:lang w:val="en-US"/>
+        </w:rPr>
+        <w:t xml:space="preserve">: </w:t>
       </w:r>
       <w:r>
         <w:rPr>
@@ -772,7 +799,39 @@
           <w:rFonts w:ascii="Times New Roman" w:hAnsi="Times New Roman" w:cs="Times New Roman"/>
           <w:lang w:val="en-US"/>
         </w:rPr>
-        <w:t>Download Atlite – Xarray is being annoying</w:t>
+        <w:t xml:space="preserve">Download </w:t>
+      </w:r>
+      <w:proofErr w:type="spellStart"/>
+      <w:r>
+        <w:rPr>
+          <w:rFonts w:ascii="Times New Roman" w:hAnsi="Times New Roman" w:cs="Times New Roman"/>
+          <w:lang w:val="en-US"/>
+        </w:rPr>
+        <w:t>Atlite</w:t>
+      </w:r>
+      <w:proofErr w:type="spellEnd"/>
+      <w:r>
+        <w:rPr>
+          <w:rFonts w:ascii="Times New Roman" w:hAnsi="Times New Roman" w:cs="Times New Roman"/>
+          <w:lang w:val="en-US"/>
+        </w:rPr>
+        <w:t xml:space="preserve"> – </w:t>
+      </w:r>
+      <w:proofErr w:type="spellStart"/>
+      <w:r>
+        <w:rPr>
+          <w:rFonts w:ascii="Times New Roman" w:hAnsi="Times New Roman" w:cs="Times New Roman"/>
+          <w:lang w:val="en-US"/>
+        </w:rPr>
+        <w:t>Xarray</w:t>
+      </w:r>
+      <w:proofErr w:type="spellEnd"/>
+      <w:r>
+        <w:rPr>
+          <w:rFonts w:ascii="Times New Roman" w:hAnsi="Times New Roman" w:cs="Times New Roman"/>
+          <w:lang w:val="en-US"/>
+        </w:rPr>
+        <w:t xml:space="preserve"> is being annoying</w:t>
       </w:r>
     </w:p>
     <w:p>
@@ -835,14 +894,86 @@
           <w:rFonts w:ascii="Times New Roman" w:hAnsi="Times New Roman" w:cs="Times New Roman"/>
           <w:lang w:val="en-US"/>
         </w:rPr>
-        <w:t xml:space="preserve">.nc and CMIP </w:t>
-      </w:r>
-      <w:r>
-        <w:rPr>
-          <w:rFonts w:ascii="Times New Roman" w:hAnsi="Times New Roman" w:cs="Times New Roman"/>
-          <w:lang w:val="en-US"/>
-        </w:rPr>
-        <w:t xml:space="preserve"> - we didn’t have all values (rsus, rdsd, tas, s</w:t>
+        <w:t>.</w:t>
+      </w:r>
+      <w:proofErr w:type="spellStart"/>
+      <w:r>
+        <w:rPr>
+          <w:rFonts w:ascii="Times New Roman" w:hAnsi="Times New Roman" w:cs="Times New Roman"/>
+          <w:lang w:val="en-US"/>
+        </w:rPr>
+        <w:t>nc</w:t>
+      </w:r>
+      <w:proofErr w:type="spellEnd"/>
+      <w:r>
+        <w:rPr>
+          <w:rFonts w:ascii="Times New Roman" w:hAnsi="Times New Roman" w:cs="Times New Roman"/>
+          <w:lang w:val="en-US"/>
+        </w:rPr>
+        <w:t xml:space="preserve"> and CMIP </w:t>
+      </w:r>
+      <w:r>
+        <w:rPr>
+          <w:rFonts w:ascii="Times New Roman" w:hAnsi="Times New Roman" w:cs="Times New Roman"/>
+          <w:lang w:val="en-US"/>
+        </w:rPr>
+        <w:t xml:space="preserve"> - we didn’t have all values (</w:t>
+      </w:r>
+      <w:proofErr w:type="spellStart"/>
+      <w:r>
+        <w:rPr>
+          <w:rFonts w:ascii="Times New Roman" w:hAnsi="Times New Roman" w:cs="Times New Roman"/>
+          <w:lang w:val="en-US"/>
+        </w:rPr>
+        <w:t>rsus</w:t>
+      </w:r>
+      <w:proofErr w:type="spellEnd"/>
+      <w:r>
+        <w:rPr>
+          <w:rFonts w:ascii="Times New Roman" w:hAnsi="Times New Roman" w:cs="Times New Roman"/>
+          <w:lang w:val="en-US"/>
+        </w:rPr>
+        <w:t xml:space="preserve">, </w:t>
+      </w:r>
+      <w:proofErr w:type="spellStart"/>
+      <w:r>
+        <w:rPr>
+          <w:rFonts w:ascii="Times New Roman" w:hAnsi="Times New Roman" w:cs="Times New Roman"/>
+          <w:lang w:val="en-US"/>
+        </w:rPr>
+        <w:t>rdsd</w:t>
+      </w:r>
+      <w:proofErr w:type="spellEnd"/>
+      <w:r>
+        <w:rPr>
+          <w:rFonts w:ascii="Times New Roman" w:hAnsi="Times New Roman" w:cs="Times New Roman"/>
+          <w:lang w:val="en-US"/>
+        </w:rPr>
+        <w:t xml:space="preserve">, </w:t>
+      </w:r>
+      <w:proofErr w:type="spellStart"/>
+      <w:r>
+        <w:rPr>
+          <w:rFonts w:ascii="Times New Roman" w:hAnsi="Times New Roman" w:cs="Times New Roman"/>
+          <w:lang w:val="en-US"/>
+        </w:rPr>
+        <w:t>tas</w:t>
+      </w:r>
+      <w:proofErr w:type="spellEnd"/>
+      <w:r>
+        <w:rPr>
+          <w:rFonts w:ascii="Times New Roman" w:hAnsi="Times New Roman" w:cs="Times New Roman"/>
+          <w:lang w:val="en-US"/>
+        </w:rPr>
+        <w:t xml:space="preserve">, </w:t>
+      </w:r>
+      <w:proofErr w:type="spellStart"/>
+      <w:r>
+        <w:rPr>
+          <w:rFonts w:ascii="Times New Roman" w:hAnsi="Times New Roman" w:cs="Times New Roman"/>
+          <w:lang w:val="en-US"/>
+        </w:rPr>
+        <w:t>s</w:t>
       </w:r>
       <w:r>
         <w:rPr>
@@ -870,8 +1001,17 @@
           <w:rFonts w:ascii="Times New Roman" w:hAnsi="Times New Roman" w:cs="Times New Roman"/>
           <w:lang w:val="en-US"/>
         </w:rPr>
-        <w:t xml:space="preserve">ind and </w:t>
-      </w:r>
+        <w:t>ind</w:t>
+      </w:r>
+      <w:proofErr w:type="spellEnd"/>
+      <w:r>
+        <w:rPr>
+          <w:rFonts w:ascii="Times New Roman" w:hAnsi="Times New Roman" w:cs="Times New Roman"/>
+          <w:lang w:val="en-US"/>
+        </w:rPr>
+        <w:t xml:space="preserve"> and </w:t>
+      </w:r>
+      <w:proofErr w:type="spellStart"/>
       <w:r>
         <w:rPr>
           <w:rFonts w:ascii="Times New Roman" w:hAnsi="Times New Roman" w:cs="Times New Roman"/>
@@ -879,6 +1019,7 @@
         </w:rPr>
         <w:t>mrro</w:t>
       </w:r>
+      <w:proofErr w:type="spellEnd"/>
     </w:p>
     <w:p>
       <w:pPr>
@@ -1061,8 +1202,13 @@
       <w:pPr>
         <w:pStyle w:val="Heading1"/>
       </w:pPr>
-      <w:r>
-        <w:t>Councelling 03/15</w:t>
+      <w:proofErr w:type="spellStart"/>
+      <w:r>
+        <w:t>Councelling</w:t>
+      </w:r>
+      <w:proofErr w:type="spellEnd"/>
+      <w:r>
+        <w:t xml:space="preserve"> 03/15</w:t>
       </w:r>
     </w:p>
     <w:p>
@@ -1097,6 +1243,7 @@
           <w:lang w:val="en-US"/>
         </w:rPr>
       </w:pPr>
+      <w:proofErr w:type="spellStart"/>
       <w:r>
         <w:rPr>
           <w:rFonts w:ascii="Times New Roman" w:hAnsi="Times New Roman" w:cs="Times New Roman"/>
@@ -1104,6 +1251,7 @@
         </w:rPr>
         <w:t>PVlib</w:t>
       </w:r>
+      <w:proofErr w:type="spellEnd"/>
     </w:p>
     <w:p>
       <w:pPr>
@@ -1129,7 +1277,23 @@
           <w:rFonts w:ascii="Times New Roman" w:hAnsi="Times New Roman" w:cs="Times New Roman"/>
           <w:lang w:val="en-US"/>
         </w:rPr>
-        <w:t>Does it make sense to calculate CF ourselves when many others have done it (e.g. PVlib)</w:t>
+        <w:t xml:space="preserve">Does it make sense to calculate CF ourselves when many others have done it (e.g. </w:t>
+      </w:r>
+      <w:proofErr w:type="spellStart"/>
+      <w:r>
+        <w:rPr>
+          <w:rFonts w:ascii="Times New Roman" w:hAnsi="Times New Roman" w:cs="Times New Roman"/>
+          <w:lang w:val="en-US"/>
+        </w:rPr>
+        <w:t>PVlib</w:t>
+      </w:r>
+      <w:proofErr w:type="spellEnd"/>
+      <w:r>
+        <w:rPr>
+          <w:rFonts w:ascii="Times New Roman" w:hAnsi="Times New Roman" w:cs="Times New Roman"/>
+          <w:lang w:val="en-US"/>
+        </w:rPr>
+        <w:t>)</w:t>
       </w:r>
       <w:r>
         <w:rPr>
@@ -1156,8 +1320,998 @@
           <w:rFonts w:ascii="Times New Roman" w:hAnsi="Times New Roman" w:cs="Times New Roman"/>
           <w:lang w:val="en-US"/>
         </w:rPr>
-        <w:t>What did Ebbe mean with the comparison thing from 03-01-2023???</w:t>
-      </w:r>
+        <w:t xml:space="preserve">What did </w:t>
+      </w:r>
+      <w:proofErr w:type="spellStart"/>
+      <w:r>
+        <w:rPr>
+          <w:rFonts w:ascii="Times New Roman" w:hAnsi="Times New Roman" w:cs="Times New Roman"/>
+          <w:lang w:val="en-US"/>
+        </w:rPr>
+        <w:t>Ebbe</w:t>
+      </w:r>
+      <w:proofErr w:type="spellEnd"/>
+      <w:r>
+        <w:rPr>
+          <w:rFonts w:ascii="Times New Roman" w:hAnsi="Times New Roman" w:cs="Times New Roman"/>
+          <w:lang w:val="en-US"/>
+        </w:rPr>
+        <w:t xml:space="preserve"> mean with the comparison thing from 03-01-2023???</w:t>
+      </w:r>
+    </w:p>
+    <w:p>
+      <w:pPr>
+        <w:pStyle w:val="Heading1"/>
+      </w:pPr>
+      <w:proofErr w:type="spellStart"/>
+      <w:r>
+        <w:lastRenderedPageBreak/>
+        <w:t>Counceling</w:t>
+      </w:r>
+      <w:proofErr w:type="spellEnd"/>
+      <w:r>
+        <w:t xml:space="preserve"> 03/29</w:t>
+      </w:r>
+    </w:p>
+    <w:p>
+      <w:pPr>
+        <w:pStyle w:val="ListParagraph"/>
+        <w:numPr>
+          <w:ilvl w:val="0"/>
+          <w:numId w:val="1"/>
+        </w:numPr>
+        <w:rPr>
+          <w:rFonts w:ascii="Times New Roman" w:hAnsi="Times New Roman" w:cs="Times New Roman"/>
+          <w:lang w:val="en-US"/>
+        </w:rPr>
+      </w:pPr>
+      <w:r>
+        <w:rPr>
+          <w:rFonts w:ascii="Times New Roman" w:hAnsi="Times New Roman" w:cs="Times New Roman"/>
+          <w:lang w:val="en-US"/>
+        </w:rPr>
+        <w:t xml:space="preserve">Large files in </w:t>
+      </w:r>
+      <w:proofErr w:type="spellStart"/>
+      <w:r>
+        <w:rPr>
+          <w:rFonts w:ascii="Times New Roman" w:hAnsi="Times New Roman" w:cs="Times New Roman"/>
+          <w:lang w:val="en-US"/>
+        </w:rPr>
+        <w:t>Github</w:t>
+      </w:r>
+      <w:proofErr w:type="spellEnd"/>
+      <w:r>
+        <w:rPr>
+          <w:rFonts w:ascii="Times New Roman" w:hAnsi="Times New Roman" w:cs="Times New Roman"/>
+          <w:lang w:val="en-US"/>
+        </w:rPr>
+        <w:t xml:space="preserve"> – do we have to pay? Or do we have the plan through AU?</w:t>
+      </w:r>
+    </w:p>
+    <w:p>
+      <w:pPr>
+        <w:pStyle w:val="ListParagraph"/>
+        <w:numPr>
+          <w:ilvl w:val="1"/>
+          <w:numId w:val="1"/>
+        </w:numPr>
+        <w:rPr>
+          <w:rFonts w:ascii="Times New Roman" w:hAnsi="Times New Roman" w:cs="Times New Roman"/>
+          <w:lang w:val="en-US"/>
+        </w:rPr>
+      </w:pPr>
+      <w:r>
+        <w:rPr>
+          <w:rFonts w:ascii="Times New Roman" w:hAnsi="Times New Roman" w:cs="Times New Roman"/>
+          <w:lang w:val="en-US"/>
+        </w:rPr>
+        <w:t xml:space="preserve">Store data elsewhere </w:t>
+      </w:r>
+      <w:r>
+        <w:rPr>
+          <mc:AlternateContent>
+            <mc:Choice Requires="w16se">
+              <w:rFonts w:ascii="Times New Roman" w:hAnsi="Times New Roman" w:cs="Times New Roman"/>
+            </mc:Choice>
+            <mc:Fallback>
+              <w:rFonts w:ascii="Segoe UI Emoji" w:eastAsia="Segoe UI Emoji" w:hAnsi="Segoe UI Emoji" w:cs="Segoe UI Emoji"/>
+            </mc:Fallback>
+          </mc:AlternateContent>
+          <w:lang w:val="en-US"/>
+        </w:rPr>
+        <mc:AlternateContent>
+          <mc:Choice Requires="w16se">
+            <w16se:symEx w16se:font="Segoe UI Emoji" w16se:char="2639"/>
+          </mc:Choice>
+          <mc:Fallback>
+            <w:t>☹</w:t>
+          </mc:Fallback>
+        </mc:AlternateContent>
+      </w:r>
+      <w:r>
+        <w:rPr>
+          <w:rFonts w:ascii="Times New Roman" w:hAnsi="Times New Roman" w:cs="Times New Roman"/>
+          <w:lang w:val="en-US"/>
+        </w:rPr>
+        <w:t xml:space="preserve"> </w:t>
+      </w:r>
+    </w:p>
+    <w:p>
+      <w:pPr>
+        <w:pStyle w:val="ListParagraph"/>
+        <w:numPr>
+          <w:ilvl w:val="0"/>
+          <w:numId w:val="1"/>
+        </w:numPr>
+        <w:rPr>
+          <w:rFonts w:ascii="Times New Roman" w:hAnsi="Times New Roman" w:cs="Times New Roman"/>
+          <w:lang w:val="en-US"/>
+        </w:rPr>
+      </w:pPr>
+      <w:proofErr w:type="spellStart"/>
+      <w:r>
+        <w:rPr>
+          <w:rFonts w:ascii="Times New Roman" w:hAnsi="Times New Roman" w:cs="Times New Roman"/>
+          <w:lang w:val="en-US"/>
+        </w:rPr>
+        <w:t>Timeconsuming</w:t>
+      </w:r>
+      <w:proofErr w:type="spellEnd"/>
+      <w:r>
+        <w:rPr>
+          <w:rFonts w:ascii="Times New Roman" w:hAnsi="Times New Roman" w:cs="Times New Roman"/>
+          <w:lang w:val="en-US"/>
+        </w:rPr>
+        <w:t xml:space="preserve"> </w:t>
+      </w:r>
+      <w:r>
+        <w:rPr>
+          <w:rFonts w:ascii="Times New Roman" w:hAnsi="Times New Roman" w:cs="Times New Roman"/>
+          <w:lang w:val="en-US"/>
+        </w:rPr>
+        <w:t>preparing cutouts – easy fix?</w:t>
+      </w:r>
+    </w:p>
+    <w:p>
+      <w:pPr>
+        <w:pStyle w:val="ListParagraph"/>
+        <w:numPr>
+          <w:ilvl w:val="1"/>
+          <w:numId w:val="1"/>
+        </w:numPr>
+        <w:rPr>
+          <w:rFonts w:ascii="Times New Roman" w:hAnsi="Times New Roman" w:cs="Times New Roman"/>
+          <w:lang w:val="en-US"/>
+        </w:rPr>
+      </w:pPr>
+      <w:r>
+        <w:rPr>
+          <w:rFonts w:ascii="Times New Roman" w:hAnsi="Times New Roman" w:cs="Times New Roman"/>
+          <w:lang w:val="en-US"/>
+        </w:rPr>
+        <w:t>Shouldn’t be problem with CMIP6.</w:t>
+      </w:r>
+    </w:p>
+    <w:p>
+      <w:pPr>
+        <w:pStyle w:val="ListParagraph"/>
+        <w:numPr>
+          <w:ilvl w:val="0"/>
+          <w:numId w:val="1"/>
+        </w:numPr>
+        <w:rPr>
+          <w:rFonts w:ascii="Times New Roman" w:hAnsi="Times New Roman" w:cs="Times New Roman"/>
+          <w:lang w:val="en-US"/>
+        </w:rPr>
+      </w:pPr>
+      <w:r>
+        <w:rPr>
+          <w:rFonts w:ascii="Times New Roman" w:hAnsi="Times New Roman" w:cs="Times New Roman"/>
+          <w:lang w:val="en-US"/>
+        </w:rPr>
+        <w:t xml:space="preserve">Should we define </w:t>
+      </w:r>
+      <w:proofErr w:type="spellStart"/>
+      <w:r>
+        <w:rPr>
+          <w:rFonts w:ascii="Times New Roman" w:hAnsi="Times New Roman" w:cs="Times New Roman"/>
+          <w:lang w:val="en-US"/>
+        </w:rPr>
+        <w:t>windturbine</w:t>
+      </w:r>
+      <w:proofErr w:type="spellEnd"/>
+      <w:r>
+        <w:rPr>
+          <w:rFonts w:ascii="Times New Roman" w:hAnsi="Times New Roman" w:cs="Times New Roman"/>
+          <w:lang w:val="en-US"/>
+        </w:rPr>
+        <w:t xml:space="preserve"> in </w:t>
+      </w:r>
+      <w:proofErr w:type="spellStart"/>
+      <w:r>
+        <w:rPr>
+          <w:rFonts w:ascii="Times New Roman" w:hAnsi="Times New Roman" w:cs="Times New Roman"/>
+          <w:lang w:val="en-US"/>
+        </w:rPr>
+        <w:t>atlite</w:t>
+      </w:r>
+      <w:proofErr w:type="spellEnd"/>
+      <w:r>
+        <w:rPr>
+          <w:rFonts w:ascii="Times New Roman" w:hAnsi="Times New Roman" w:cs="Times New Roman"/>
+          <w:lang w:val="en-US"/>
+        </w:rPr>
+        <w:t xml:space="preserve"> ourselves? Or is using a reference one of 5.5MW OK?</w:t>
+      </w:r>
+    </w:p>
+    <w:p>
+      <w:pPr>
+        <w:pStyle w:val="ListParagraph"/>
+        <w:numPr>
+          <w:ilvl w:val="1"/>
+          <w:numId w:val="1"/>
+        </w:numPr>
+        <w:rPr>
+          <w:rFonts w:ascii="Times New Roman" w:hAnsi="Times New Roman" w:cs="Times New Roman"/>
+          <w:lang w:val="en-US"/>
+        </w:rPr>
+      </w:pPr>
+      <w:r>
+        <w:rPr>
+          <w:rFonts w:ascii="Times New Roman" w:hAnsi="Times New Roman" w:cs="Times New Roman"/>
+          <w:lang w:val="en-US"/>
+        </w:rPr>
+        <w:t xml:space="preserve">Play around with it. </w:t>
+      </w:r>
+    </w:p>
+    <w:p>
+      <w:pPr>
+        <w:pStyle w:val="ListParagraph"/>
+        <w:numPr>
+          <w:ilvl w:val="0"/>
+          <w:numId w:val="1"/>
+        </w:numPr>
+        <w:rPr>
+          <w:rFonts w:ascii="Times New Roman" w:hAnsi="Times New Roman" w:cs="Times New Roman"/>
+          <w:lang w:val="en-US"/>
+        </w:rPr>
+      </w:pPr>
+      <w:r>
+        <w:rPr>
+          <w:rFonts w:ascii="Times New Roman" w:hAnsi="Times New Roman" w:cs="Times New Roman"/>
+          <w:lang w:val="en-US"/>
+        </w:rPr>
+        <w:t xml:space="preserve">How to know which 15 GCM’s? </w:t>
+      </w:r>
+    </w:p>
+    <w:p>
+      <w:pPr>
+        <w:pStyle w:val="ListParagraph"/>
+        <w:numPr>
+          <w:ilvl w:val="1"/>
+          <w:numId w:val="1"/>
+        </w:numPr>
+        <w:rPr>
+          <w:rFonts w:ascii="Times New Roman" w:hAnsi="Times New Roman" w:cs="Times New Roman"/>
+          <w:lang w:val="en-US"/>
+        </w:rPr>
+      </w:pPr>
+      <w:r>
+        <w:rPr>
+          <w:rFonts w:ascii="Times New Roman" w:hAnsi="Times New Roman" w:cs="Times New Roman"/>
+          <w:lang w:val="en-US"/>
+        </w:rPr>
+        <w:t xml:space="preserve">Not so important, don’t worry. </w:t>
+      </w:r>
+    </w:p>
+    <w:p>
+      <w:pPr>
+        <w:pStyle w:val="ListParagraph"/>
+        <w:numPr>
+          <w:ilvl w:val="0"/>
+          <w:numId w:val="1"/>
+        </w:numPr>
+        <w:rPr>
+          <w:rFonts w:ascii="Times New Roman" w:hAnsi="Times New Roman" w:cs="Times New Roman"/>
+          <w:lang w:val="en-US"/>
+        </w:rPr>
+      </w:pPr>
+      <w:r>
+        <w:rPr>
+          <w:rFonts w:ascii="Times New Roman" w:hAnsi="Times New Roman" w:cs="Times New Roman"/>
+          <w:lang w:val="en-US"/>
+        </w:rPr>
+        <w:t xml:space="preserve">The land use availability function from </w:t>
+      </w:r>
+      <w:proofErr w:type="spellStart"/>
+      <w:r>
+        <w:rPr>
+          <w:rFonts w:ascii="Times New Roman" w:hAnsi="Times New Roman" w:cs="Times New Roman"/>
+          <w:lang w:val="en-US"/>
+        </w:rPr>
+        <w:t>atlite</w:t>
+      </w:r>
+      <w:proofErr w:type="spellEnd"/>
+      <w:r>
+        <w:rPr>
+          <w:rFonts w:ascii="Times New Roman" w:hAnsi="Times New Roman" w:cs="Times New Roman"/>
+          <w:lang w:val="en-US"/>
+        </w:rPr>
+        <w:t xml:space="preserve"> seems weird.</w:t>
+      </w:r>
+    </w:p>
+    <w:p>
+      <w:pPr>
+        <w:pStyle w:val="ListParagraph"/>
+        <w:numPr>
+          <w:ilvl w:val="1"/>
+          <w:numId w:val="1"/>
+        </w:numPr>
+        <w:rPr>
+          <w:rFonts w:ascii="Times New Roman" w:hAnsi="Times New Roman" w:cs="Times New Roman"/>
+          <w:lang w:val="en-US"/>
+        </w:rPr>
+      </w:pPr>
+      <w:r>
+        <w:rPr>
+          <w:rFonts w:ascii="Times New Roman" w:hAnsi="Times New Roman" w:cs="Times New Roman"/>
+          <w:lang w:val="en-US"/>
+        </w:rPr>
+        <w:t>Should we use? And how?</w:t>
+      </w:r>
+    </w:p>
+    <w:p>
+      <w:pPr>
+        <w:pStyle w:val="ListParagraph"/>
+        <w:numPr>
+          <w:ilvl w:val="1"/>
+          <w:numId w:val="1"/>
+        </w:numPr>
+        <w:rPr>
+          <w:rFonts w:ascii="Times New Roman" w:hAnsi="Times New Roman" w:cs="Times New Roman"/>
+          <w:lang w:val="en-US"/>
+        </w:rPr>
+      </w:pPr>
+      <w:r>
+        <w:rPr>
+          <w:rFonts w:ascii="Times New Roman" w:hAnsi="Times New Roman" w:cs="Times New Roman"/>
+          <w:lang w:val="en-US"/>
+        </w:rPr>
+        <w:t>Mountains</w:t>
+      </w:r>
+      <w:r>
+        <w:rPr>
+          <w:rFonts w:ascii="Times New Roman" w:hAnsi="Times New Roman" w:cs="Times New Roman"/>
+          <w:lang w:val="en-US"/>
+        </w:rPr>
+        <w:t xml:space="preserve"> show up as being useful which they aren’t really. </w:t>
+      </w:r>
+      <w:r>
+        <w:rPr>
+          <w:rFonts w:ascii="Times New Roman" w:hAnsi="Times New Roman" w:cs="Times New Roman"/>
+          <w:lang w:val="en-US"/>
+        </w:rPr>
+        <w:t xml:space="preserve">Should be </w:t>
+      </w:r>
+      <w:r>
+        <w:rPr>
+          <w:rFonts w:ascii="Times New Roman" w:hAnsi="Times New Roman" w:cs="Times New Roman"/>
+          <w:lang w:val="en-US"/>
+        </w:rPr>
+        <w:t xml:space="preserve">possible to exclude mountains. </w:t>
+      </w:r>
+    </w:p>
+    <w:p>
+      <w:pPr>
+        <w:pStyle w:val="ListParagraph"/>
+        <w:numPr>
+          <w:ilvl w:val="0"/>
+          <w:numId w:val="1"/>
+        </w:numPr>
+        <w:rPr>
+          <w:rFonts w:ascii="Times New Roman" w:hAnsi="Times New Roman" w:cs="Times New Roman"/>
+          <w:lang w:val="en-US"/>
+        </w:rPr>
+      </w:pPr>
+      <w:r>
+        <w:rPr>
+          <w:rFonts w:ascii="Times New Roman" w:hAnsi="Times New Roman" w:cs="Times New Roman"/>
+          <w:lang w:val="en-US"/>
+        </w:rPr>
+        <w:t>How do we include offshore areas?</w:t>
+      </w:r>
+    </w:p>
+    <w:p>
+      <w:pPr>
+        <w:pStyle w:val="ListParagraph"/>
+        <w:numPr>
+          <w:ilvl w:val="1"/>
+          <w:numId w:val="1"/>
+        </w:numPr>
+        <w:rPr>
+          <w:rFonts w:ascii="Times New Roman" w:hAnsi="Times New Roman" w:cs="Times New Roman"/>
+          <w:lang w:val="en-US"/>
+        </w:rPr>
+      </w:pPr>
+      <w:r>
+        <w:rPr>
+          <w:rFonts w:ascii="Times New Roman" w:hAnsi="Times New Roman" w:cs="Times New Roman"/>
+          <w:lang w:val="en-US"/>
+        </w:rPr>
+        <w:t xml:space="preserve">Focus first on onshore </w:t>
+      </w:r>
+      <w:r>
+        <w:rPr>
+          <w:rFonts w:ascii="Times New Roman" w:hAnsi="Times New Roman" w:cs="Times New Roman"/>
+          <w:lang w:val="en-US"/>
+        </w:rPr>
+        <w:sym w:font="Wingdings" w:char="F0E0"/>
+      </w:r>
+      <w:r>
+        <w:rPr>
+          <w:rFonts w:ascii="Times New Roman" w:hAnsi="Times New Roman" w:cs="Times New Roman"/>
+          <w:lang w:val="en-US"/>
+        </w:rPr>
+        <w:t xml:space="preserve"> then look at offshore. </w:t>
+      </w:r>
+    </w:p>
+    <w:p>
+      <w:pPr>
+        <w:pStyle w:val="ListParagraph"/>
+        <w:numPr>
+          <w:ilvl w:val="1"/>
+          <w:numId w:val="1"/>
+        </w:numPr>
+        <w:rPr>
+          <w:rFonts w:ascii="Times New Roman" w:hAnsi="Times New Roman" w:cs="Times New Roman"/>
+          <w:lang w:val="en-US"/>
+        </w:rPr>
+      </w:pPr>
+      <w:r>
+        <w:rPr>
+          <w:rFonts w:ascii="Times New Roman" w:hAnsi="Times New Roman" w:cs="Times New Roman"/>
+          <w:lang w:val="en-US"/>
+        </w:rPr>
+        <w:t>Depth constraint</w:t>
+      </w:r>
+    </w:p>
+    <w:p>
+      <w:pPr>
+        <w:pStyle w:val="ListParagraph"/>
+        <w:numPr>
+          <w:ilvl w:val="0"/>
+          <w:numId w:val="1"/>
+        </w:numPr>
+        <w:rPr>
+          <w:rFonts w:ascii="Times New Roman" w:hAnsi="Times New Roman" w:cs="Times New Roman"/>
+          <w:lang w:val="en-US"/>
+        </w:rPr>
+      </w:pPr>
+      <w:proofErr w:type="spellStart"/>
+      <w:r>
+        <w:rPr>
+          <w:rFonts w:ascii="Times New Roman" w:hAnsi="Times New Roman" w:cs="Times New Roman"/>
+          <w:lang w:val="en-US"/>
+        </w:rPr>
+        <w:t>Cap_per_sqkm</w:t>
+      </w:r>
+      <w:proofErr w:type="spellEnd"/>
+      <w:r>
+        <w:rPr>
+          <w:rFonts w:ascii="Times New Roman" w:hAnsi="Times New Roman" w:cs="Times New Roman"/>
+          <w:lang w:val="en-US"/>
+        </w:rPr>
+        <w:t xml:space="preserve">: </w:t>
+      </w:r>
+    </w:p>
+    <w:p>
+      <w:pPr>
+        <w:pStyle w:val="ListParagraph"/>
+        <w:numPr>
+          <w:ilvl w:val="1"/>
+          <w:numId w:val="1"/>
+        </w:numPr>
+        <w:rPr>
+          <w:rFonts w:ascii="Times New Roman" w:hAnsi="Times New Roman" w:cs="Times New Roman"/>
+          <w:lang w:val="en-US"/>
+        </w:rPr>
+      </w:pPr>
+      <w:r>
+        <w:rPr>
+          <w:rFonts w:ascii="Times New Roman" w:hAnsi="Times New Roman" w:cs="Times New Roman"/>
+          <w:lang w:val="en-US"/>
+        </w:rPr>
+        <w:t xml:space="preserve">Try out different ways to define it. </w:t>
+      </w:r>
+    </w:p>
+    <w:p>
+      <w:pPr>
+        <w:pStyle w:val="ListParagraph"/>
+        <w:numPr>
+          <w:ilvl w:val="0"/>
+          <w:numId w:val="1"/>
+        </w:numPr>
+        <w:rPr>
+          <w:rFonts w:ascii="Times New Roman" w:hAnsi="Times New Roman" w:cs="Times New Roman"/>
+          <w:lang w:val="en-US"/>
+        </w:rPr>
+      </w:pPr>
+      <w:r>
+        <w:rPr>
+          <w:rFonts w:ascii="Times New Roman" w:hAnsi="Times New Roman" w:cs="Times New Roman"/>
+          <w:lang w:val="en-US"/>
+        </w:rPr>
+        <w:t xml:space="preserve">Cluster? </w:t>
+      </w:r>
+    </w:p>
+    <w:p>
+      <w:pPr>
+        <w:pStyle w:val="ListParagraph"/>
+        <w:numPr>
+          <w:ilvl w:val="1"/>
+          <w:numId w:val="1"/>
+        </w:numPr>
+        <w:rPr>
+          <w:rFonts w:ascii="Times New Roman" w:hAnsi="Times New Roman" w:cs="Times New Roman"/>
+          <w:lang w:val="en-US"/>
+        </w:rPr>
+      </w:pPr>
+      <w:proofErr w:type="spellStart"/>
+      <w:r>
+        <w:rPr>
+          <w:rFonts w:ascii="Times New Roman" w:hAnsi="Times New Roman" w:cs="Times New Roman"/>
+          <w:lang w:val="en-US"/>
+        </w:rPr>
+        <w:t>Ebbe</w:t>
+      </w:r>
+      <w:proofErr w:type="spellEnd"/>
+      <w:r>
+        <w:rPr>
+          <w:rFonts w:ascii="Times New Roman" w:hAnsi="Times New Roman" w:cs="Times New Roman"/>
+          <w:lang w:val="en-US"/>
+        </w:rPr>
+        <w:t xml:space="preserve"> looks at it. </w:t>
+      </w:r>
+    </w:p>
+    <w:p>
+      <w:pPr>
+        <w:pStyle w:val="ListParagraph"/>
+        <w:numPr>
+          <w:ilvl w:val="0"/>
+          <w:numId w:val="1"/>
+        </w:numPr>
+        <w:rPr>
+          <w:rFonts w:ascii="Times New Roman" w:hAnsi="Times New Roman" w:cs="Times New Roman"/>
+          <w:lang w:val="en-US"/>
+        </w:rPr>
+      </w:pPr>
+      <w:r>
+        <w:rPr>
+          <w:rFonts w:ascii="Times New Roman" w:hAnsi="Times New Roman" w:cs="Times New Roman"/>
+          <w:lang w:val="en-US"/>
+        </w:rPr>
+        <w:t xml:space="preserve">Capacity proportional may be </w:t>
+      </w:r>
+      <w:r>
+        <w:rPr>
+          <w:rFonts w:ascii="Times New Roman" w:hAnsi="Times New Roman" w:cs="Times New Roman"/>
+          <w:lang w:val="en-US"/>
+        </w:rPr>
+        <w:t xml:space="preserve">an option in </w:t>
+      </w:r>
+      <w:proofErr w:type="spellStart"/>
+      <w:r>
+        <w:rPr>
+          <w:rFonts w:ascii="Times New Roman" w:hAnsi="Times New Roman" w:cs="Times New Roman"/>
+          <w:lang w:val="en-US"/>
+        </w:rPr>
+        <w:t>atlite</w:t>
+      </w:r>
+      <w:proofErr w:type="spellEnd"/>
+      <w:r>
+        <w:rPr>
+          <w:rFonts w:ascii="Times New Roman" w:hAnsi="Times New Roman" w:cs="Times New Roman"/>
+          <w:lang w:val="en-US"/>
+        </w:rPr>
+        <w:t xml:space="preserve">. </w:t>
+      </w:r>
+      <w:r>
+        <w:rPr>
+          <w:rFonts w:ascii="Times New Roman" w:hAnsi="Times New Roman" w:cs="Times New Roman"/>
+          <w:lang w:val="en-US"/>
+        </w:rPr>
+        <w:t xml:space="preserve">Research “layout” according to solar example for </w:t>
+      </w:r>
+      <w:r>
+        <w:rPr>
+          <w:rFonts w:ascii="Times New Roman" w:hAnsi="Times New Roman" w:cs="Times New Roman"/>
+          <w:lang w:val="en-US"/>
+        </w:rPr>
+        <w:t xml:space="preserve">Germany. </w:t>
+      </w:r>
+    </w:p>
+    <w:p>
+      <w:pPr>
+        <w:rPr>
+          <w:rFonts w:ascii="Times New Roman" w:hAnsi="Times New Roman" w:cs="Times New Roman"/>
+          <w:lang w:val="en-US"/>
+        </w:rPr>
+      </w:pPr>
+    </w:p>
+    <w:p>
+      <w:pPr>
+        <w:pStyle w:val="Heading1"/>
+      </w:pPr>
+      <w:proofErr w:type="spellStart"/>
+      <w:r>
+        <w:t>Councelling</w:t>
+      </w:r>
+      <w:proofErr w:type="spellEnd"/>
+      <w:r>
+        <w:t xml:space="preserve"> 04/12</w:t>
+      </w:r>
+    </w:p>
+    <w:p>
+      <w:pPr>
+        <w:rPr>
+          <w:rFonts w:ascii="Times New Roman" w:hAnsi="Times New Roman" w:cs="Times New Roman"/>
+          <w:lang w:val="en-US"/>
+        </w:rPr>
+      </w:pPr>
+      <w:r>
+        <w:rPr>
+          <w:rFonts w:ascii="Times New Roman" w:hAnsi="Times New Roman" w:cs="Times New Roman"/>
+          <w:lang w:val="en-US"/>
+        </w:rPr>
+        <w:t xml:space="preserve">Update: </w:t>
+      </w:r>
+    </w:p>
+    <w:p>
+      <w:pPr>
+        <w:pStyle w:val="ListParagraph"/>
+        <w:numPr>
+          <w:ilvl w:val="0"/>
+          <w:numId w:val="1"/>
+        </w:numPr>
+        <w:rPr>
+          <w:rFonts w:ascii="Times New Roman" w:hAnsi="Times New Roman" w:cs="Times New Roman"/>
+          <w:lang w:val="en-US"/>
+        </w:rPr>
+      </w:pPr>
+      <w:r>
+        <w:rPr>
+          <w:rFonts w:ascii="Times New Roman" w:hAnsi="Times New Roman" w:cs="Times New Roman"/>
+          <w:lang w:val="en-US"/>
+        </w:rPr>
+        <w:t xml:space="preserve">We have written Søren about access to cluster. </w:t>
+      </w:r>
+    </w:p>
+    <w:p>
+      <w:pPr>
+        <w:pStyle w:val="ListParagraph"/>
+        <w:numPr>
+          <w:ilvl w:val="0"/>
+          <w:numId w:val="1"/>
+        </w:numPr>
+        <w:rPr>
+          <w:rFonts w:ascii="Times New Roman" w:hAnsi="Times New Roman" w:cs="Times New Roman"/>
+          <w:lang w:val="en-US"/>
+        </w:rPr>
+      </w:pPr>
+      <w:r>
+        <w:rPr>
+          <w:rFonts w:ascii="Times New Roman" w:hAnsi="Times New Roman" w:cs="Times New Roman"/>
+          <w:lang w:val="en-US"/>
+        </w:rPr>
+        <w:t xml:space="preserve">Have looked at the Corine codes. </w:t>
+      </w:r>
+    </w:p>
+    <w:p>
+      <w:pPr>
+        <w:pStyle w:val="ListParagraph"/>
+        <w:numPr>
+          <w:ilvl w:val="0"/>
+          <w:numId w:val="1"/>
+        </w:numPr>
+        <w:rPr>
+          <w:rFonts w:ascii="Times New Roman" w:hAnsi="Times New Roman" w:cs="Times New Roman"/>
+          <w:lang w:val="en-US"/>
+        </w:rPr>
+      </w:pPr>
+      <w:r>
+        <w:rPr>
+          <w:rFonts w:ascii="Times New Roman" w:hAnsi="Times New Roman" w:cs="Times New Roman"/>
+          <w:lang w:val="en-US"/>
+        </w:rPr>
+        <w:t>Are choosing the 15 GCM’s</w:t>
+      </w:r>
+    </w:p>
+    <w:p>
+      <w:pPr>
+        <w:rPr>
+          <w:rFonts w:ascii="Times New Roman" w:hAnsi="Times New Roman" w:cs="Times New Roman"/>
+          <w:lang w:val="en-US"/>
+        </w:rPr>
+      </w:pPr>
+      <w:r>
+        <w:rPr>
+          <w:rFonts w:ascii="Times New Roman" w:hAnsi="Times New Roman" w:cs="Times New Roman"/>
+          <w:lang w:val="en-US"/>
+        </w:rPr>
+        <w:t>Questions:</w:t>
+      </w:r>
+    </w:p>
+    <w:p>
+      <w:pPr>
+        <w:pStyle w:val="ListParagraph"/>
+        <w:numPr>
+          <w:ilvl w:val="0"/>
+          <w:numId w:val="1"/>
+        </w:numPr>
+        <w:rPr>
+          <w:rFonts w:ascii="Times New Roman" w:hAnsi="Times New Roman" w:cs="Times New Roman"/>
+          <w:lang w:val="en-US"/>
+        </w:rPr>
+      </w:pPr>
+      <w:r>
+        <w:rPr>
+          <w:rFonts w:ascii="Times New Roman" w:hAnsi="Times New Roman" w:cs="Times New Roman"/>
+          <w:lang w:val="en-US"/>
+        </w:rPr>
+        <w:t>Cutout using CMIP instead of era5 as module?</w:t>
+      </w:r>
+    </w:p>
+    <w:p>
+      <w:pPr>
+        <w:pStyle w:val="ListParagraph"/>
+        <w:numPr>
+          <w:ilvl w:val="1"/>
+          <w:numId w:val="1"/>
+        </w:numPr>
+        <w:rPr>
+          <w:rFonts w:ascii="Times New Roman" w:hAnsi="Times New Roman" w:cs="Times New Roman"/>
+          <w:lang w:val="en-US"/>
+        </w:rPr>
+      </w:pPr>
+      <w:r>
+        <w:rPr>
+          <w:rFonts w:ascii="Times New Roman" w:hAnsi="Times New Roman" w:cs="Times New Roman"/>
+          <w:lang w:val="en-US"/>
+        </w:rPr>
+        <w:t xml:space="preserve">Try to make the modules less recent / downgrade packages. </w:t>
+      </w:r>
+    </w:p>
+    <w:p>
+      <w:pPr>
+        <w:pStyle w:val="ListParagraph"/>
+        <w:numPr>
+          <w:ilvl w:val="1"/>
+          <w:numId w:val="1"/>
+        </w:numPr>
+        <w:rPr>
+          <w:rFonts w:ascii="Times New Roman" w:hAnsi="Times New Roman" w:cs="Times New Roman"/>
+          <w:lang w:val="en-US"/>
+        </w:rPr>
+      </w:pPr>
+      <w:r>
+        <w:rPr>
+          <w:rFonts w:ascii="Times New Roman" w:hAnsi="Times New Roman" w:cs="Times New Roman"/>
+          <w:lang w:val="en-US"/>
+        </w:rPr>
+        <w:t xml:space="preserve">Make new environment with downgrades fitting to: </w:t>
+      </w:r>
+    </w:p>
+    <w:p>
+      <w:pPr>
+        <w:pStyle w:val="ListParagraph"/>
+        <w:ind w:left="1440"/>
+        <w:rPr>
+          <w:rFonts w:ascii="Times New Roman" w:hAnsi="Times New Roman" w:cs="Times New Roman"/>
+          <w:lang w:val="en-US"/>
+        </w:rPr>
+      </w:pPr>
+      <w:r>
+        <w:rPr>
+          <w:rFonts w:ascii="Times New Roman" w:hAnsi="Times New Roman" w:cs="Times New Roman"/>
+          <w:lang w:val="en-US"/>
+        </w:rPr>
+        <w:t>https://github.com/Ovewh/atlite/blob/master/environment.yaml</w:t>
+      </w:r>
+      <w:r>
+        <w:rPr>
+          <w:rFonts w:ascii="Times New Roman" w:hAnsi="Times New Roman" w:cs="Times New Roman"/>
+          <w:lang w:val="en-US"/>
+        </w:rPr>
+        <w:t xml:space="preserve"> </w:t>
+      </w:r>
+    </w:p>
+    <w:p>
+      <w:pPr>
+        <w:pStyle w:val="ListParagraph"/>
+        <w:numPr>
+          <w:ilvl w:val="2"/>
+          <w:numId w:val="1"/>
+        </w:numPr>
+        <w:rPr>
+          <w:rFonts w:ascii="Times New Roman" w:hAnsi="Times New Roman" w:cs="Times New Roman"/>
+          <w:lang w:val="en-US"/>
+        </w:rPr>
+      </w:pPr>
+      <w:r>
+        <w:rPr>
+          <w:rFonts w:ascii="Times New Roman" w:hAnsi="Times New Roman" w:cs="Times New Roman"/>
+          <w:lang w:val="en-US"/>
+        </w:rPr>
+        <w:t xml:space="preserve">Try to install the </w:t>
+      </w:r>
+      <w:proofErr w:type="spellStart"/>
+      <w:r>
+        <w:rPr>
+          <w:rFonts w:ascii="Times New Roman" w:hAnsi="Times New Roman" w:cs="Times New Roman"/>
+          <w:lang w:val="en-US"/>
+        </w:rPr>
+        <w:t>yaml</w:t>
+      </w:r>
+      <w:proofErr w:type="spellEnd"/>
+      <w:r>
+        <w:rPr>
+          <w:rFonts w:ascii="Times New Roman" w:hAnsi="Times New Roman" w:cs="Times New Roman"/>
+          <w:lang w:val="en-US"/>
+        </w:rPr>
+        <w:t xml:space="preserve"> file directly into the new environment. </w:t>
+      </w:r>
+    </w:p>
+    <w:p>
+      <w:pPr>
+        <w:rPr>
+          <w:rFonts w:ascii="Times New Roman" w:hAnsi="Times New Roman" w:cs="Times New Roman"/>
+          <w:lang w:val="en-US"/>
+        </w:rPr>
+      </w:pPr>
+    </w:p>
+    <w:p>
+      <w:pPr>
+        <w:rPr>
+          <w:rFonts w:ascii="Times New Roman" w:hAnsi="Times New Roman" w:cs="Times New Roman"/>
+          <w:lang w:val="en-US"/>
+        </w:rPr>
+      </w:pPr>
+      <w:r>
+        <w:rPr>
+          <w:rFonts w:ascii="Times New Roman" w:hAnsi="Times New Roman" w:cs="Times New Roman"/>
+          <w:lang w:val="en-US"/>
+        </w:rPr>
+        <w:t xml:space="preserve">Others </w:t>
+      </w:r>
+    </w:p>
+    <w:p>
+      <w:pPr>
+        <w:pStyle w:val="ListParagraph"/>
+        <w:numPr>
+          <w:ilvl w:val="0"/>
+          <w:numId w:val="1"/>
+        </w:numPr>
+        <w:rPr>
+          <w:rFonts w:ascii="Times New Roman" w:hAnsi="Times New Roman" w:cs="Times New Roman"/>
+          <w:lang w:val="en-US"/>
+        </w:rPr>
+      </w:pPr>
+      <w:r>
+        <w:rPr>
+          <w:rFonts w:ascii="Times New Roman" w:hAnsi="Times New Roman" w:cs="Times New Roman"/>
+          <w:lang w:val="en-US"/>
+        </w:rPr>
+        <w:t>For validation – duration curve, CF’s avg, frequency spectra (Fourier)</w:t>
+      </w:r>
+      <w:r>
+        <w:rPr>
+          <w:rFonts w:ascii="Times New Roman" w:hAnsi="Times New Roman" w:cs="Times New Roman"/>
+          <w:lang w:val="en-US"/>
+        </w:rPr>
+        <w:t xml:space="preserve">, seasonality (do seasonal profiles). </w:t>
+      </w:r>
+    </w:p>
+    <w:p>
+      <w:pPr>
+        <w:pStyle w:val="ListParagraph"/>
+        <w:numPr>
+          <w:ilvl w:val="1"/>
+          <w:numId w:val="1"/>
+        </w:numPr>
+        <w:rPr>
+          <w:rFonts w:ascii="Times New Roman" w:hAnsi="Times New Roman" w:cs="Times New Roman"/>
+          <w:lang w:val="en-US"/>
+        </w:rPr>
+      </w:pPr>
+      <w:r>
+        <w:rPr>
+          <w:rFonts w:ascii="Times New Roman" w:hAnsi="Times New Roman" w:cs="Times New Roman"/>
+          <w:lang w:val="en-US"/>
+        </w:rPr>
+        <w:t xml:space="preserve">1 year is sufficient, that’s nice because we have data for 2 </w:t>
+      </w:r>
+      <w:r>
+        <w:rPr>
+          <mc:AlternateContent>
+            <mc:Choice Requires="w16se">
+              <w:rFonts w:ascii="Times New Roman" w:hAnsi="Times New Roman" w:cs="Times New Roman"/>
+            </mc:Choice>
+            <mc:Fallback>
+              <w:rFonts w:ascii="Segoe UI Emoji" w:eastAsia="Segoe UI Emoji" w:hAnsi="Segoe UI Emoji" w:cs="Segoe UI Emoji"/>
+            </mc:Fallback>
+          </mc:AlternateContent>
+          <w:lang w:val="en-US"/>
+        </w:rPr>
+        <mc:AlternateContent>
+          <mc:Choice Requires="w16se">
+            <w16se:symEx w16se:font="Segoe UI Emoji" w16se:char="1F60A"/>
+          </mc:Choice>
+          <mc:Fallback>
+            <w:t>😊</w:t>
+          </mc:Fallback>
+        </mc:AlternateContent>
+      </w:r>
+      <w:r>
+        <w:rPr>
+          <w:rFonts w:ascii="Times New Roman" w:hAnsi="Times New Roman" w:cs="Times New Roman"/>
+          <w:lang w:val="en-US"/>
+        </w:rPr>
+        <w:t xml:space="preserve"> </w:t>
+      </w:r>
+    </w:p>
+    <w:p>
+      <w:pPr>
+        <w:pStyle w:val="ListParagraph"/>
+        <w:numPr>
+          <w:ilvl w:val="0"/>
+          <w:numId w:val="1"/>
+        </w:numPr>
+        <w:rPr>
+          <w:rFonts w:ascii="Times New Roman" w:hAnsi="Times New Roman" w:cs="Times New Roman"/>
+          <w:lang w:val="en-US"/>
+        </w:rPr>
+      </w:pPr>
+      <w:r>
+        <w:rPr>
+          <w:rFonts w:ascii="Times New Roman" w:hAnsi="Times New Roman" w:cs="Times New Roman"/>
+          <w:lang w:val="en-US"/>
+        </w:rPr>
+        <w:t xml:space="preserve">For now it is fine with evenly distributed instead of proportional regarding land use. </w:t>
+      </w:r>
+    </w:p>
+    <w:p>
+      <w:pPr>
+        <w:pStyle w:val="ListParagraph"/>
+        <w:numPr>
+          <w:ilvl w:val="0"/>
+          <w:numId w:val="1"/>
+        </w:numPr>
+        <w:rPr>
+          <w:rFonts w:ascii="Times New Roman" w:hAnsi="Times New Roman" w:cs="Times New Roman"/>
+          <w:lang w:val="en-US"/>
+        </w:rPr>
+      </w:pPr>
+      <w:r>
+        <w:rPr>
+          <w:rFonts w:ascii="Times New Roman" w:hAnsi="Times New Roman" w:cs="Times New Roman"/>
+          <w:lang w:val="en-US"/>
+        </w:rPr>
+        <w:t>Try and look into the regional distribution (look at the paper by Andrea, they have good metrics to evaluate</w:t>
+      </w:r>
+    </w:p>
+    <w:p>
+      <w:pPr>
+        <w:pStyle w:val="ListParagraph"/>
+        <w:numPr>
+          <w:ilvl w:val="0"/>
+          <w:numId w:val="1"/>
+        </w:numPr>
+        <w:rPr>
+          <w:rFonts w:ascii="Times New Roman" w:hAnsi="Times New Roman" w:cs="Times New Roman"/>
+          <w:lang w:val="en-US"/>
+        </w:rPr>
+      </w:pPr>
     </w:p>
     <w:sectPr>
       <w:headerReference w:type="even" r:id="rId9"/>
@@ -1176,7 +2330,7 @@
 </file>
 
 <file path=word/endnotes.xml><?xml version="1.0" encoding="utf-8"?>
-<w:endnotes xmlns:wpc="http://schemas.microsoft.com/office/word/2010/wordprocessingCanvas" xmlns:cx="http://schemas.microsoft.com/office/drawing/2014/chartex" xmlns:cx1="http://schemas.microsoft.com/office/drawing/2015/9/8/chartex" xmlns:cx2="http://schemas.microsoft.com/office/drawing/2015/10/21/chartex" xmlns:cx3="http://schemas.microsoft.com/office/drawing/2016/5/9/chartex" xmlns:cx4="http://schemas.microsoft.com/office/drawing/2016/5/10/chartex" xmlns:cx5="http://schemas.microsoft.com/office/drawing/2016/5/11/chartex" xmlns:cx6="http://schemas.microsoft.com/office/drawing/2016/5/12/chartex" xmlns:cx7="http://schemas.microsoft.com/office/drawing/2016/5/13/chartex" xmlns:cx8="http://schemas.microsoft.com/office/drawing/2016/5/14/chartex" xmlns:mc="http://schemas.openxmlformats.org/markup-compatibility/2006" xmlns:aink="http://schemas.microsoft.com/office/drawing/2016/ink" xmlns:am3d="http://schemas.microsoft.com/office/drawing/2017/model3d" xmlns:o="urn:schemas-microsoft-com:office:office" xmlns:oel="http://schemas.microsoft.com/office/2019/extlst" xmlns:r="http://schemas.openxmlformats.org/officeDocument/2006/relationships" xmlns:m="http://schemas.openxmlformats.org/officeDocument/2006/math" xmlns:v="urn:schemas-microsoft-com:vml" xmlns:wp14="http://schemas.microsoft.com/office/word/2010/wordprocessingDrawing" xmlns:wp="http://schemas.openxmlformats.org/drawingml/2006/wordprocessingDrawing" xmlns:w10="urn:schemas-microsoft-com:office:word" xmlns:w="http://schemas.openxmlformats.org/wordprocessingml/2006/main" xmlns:w14="http://schemas.microsoft.com/office/word/2010/wordml" xmlns:w15="http://schemas.microsoft.com/office/word/2012/wordml" xmlns:w16cex="http://schemas.microsoft.com/office/word/2018/wordml/cex" xmlns:w16cid="http://schemas.microsoft.com/office/word/2016/wordml/cid" xmlns:w16="http://schemas.microsoft.com/office/word/2018/wordml" xmlns:w16sdtdh="http://schemas.microsoft.com/office/word/2020/wordml/sdtdatahash" xmlns:w16se="http://schemas.microsoft.com/office/word/2015/wordml/symex" xmlns:wpg="http://schemas.microsoft.com/office/word/2010/wordprocessingGroup" xmlns:wpi="http://schemas.microsoft.com/office/word/2010/wordprocessingInk" xmlns:wne="http://schemas.microsoft.com/office/word/2006/wordml" xmlns:wps="http://schemas.microsoft.com/office/word/2010/wordprocessingShape" mc:Ignorable="w14 w15 w16se w16cid w16 w16cex w16sdtdh wp14">
+<w:endnotes xmlns:wpc="http://schemas.microsoft.com/office/word/2010/wordprocessingCanvas" xmlns:cx="http://schemas.microsoft.com/office/drawing/2014/chartex" xmlns:cx1="http://schemas.microsoft.com/office/drawing/2015/9/8/chartex" xmlns:cx2="http://schemas.microsoft.com/office/drawing/2015/10/21/chartex" xmlns:cx3="http://schemas.microsoft.com/office/drawing/2016/5/9/chartex" xmlns:cx4="http://schemas.microsoft.com/office/drawing/2016/5/10/chartex" xmlns:cx5="http://schemas.microsoft.com/office/drawing/2016/5/11/chartex" xmlns:cx6="http://schemas.microsoft.com/office/drawing/2016/5/12/chartex" xmlns:cx7="http://schemas.microsoft.com/office/drawing/2016/5/13/chartex" xmlns:cx8="http://schemas.microsoft.com/office/drawing/2016/5/14/chartex" xmlns:mc="http://schemas.openxmlformats.org/markup-compatibility/2006" xmlns:aink="http://schemas.microsoft.com/office/drawing/2016/ink" xmlns:am3d="http://schemas.microsoft.com/office/drawing/2017/model3d" xmlns:o="urn:schemas-microsoft-com:office:office" xmlns:oel="http://schemas.microsoft.com/office/2019/extlst" xmlns:r="http://schemas.openxmlformats.org/officeDocument/2006/relationships" xmlns:m="http://schemas.openxmlformats.org/officeDocument/2006/math" xmlns:v="urn:schemas-microsoft-com:vml" xmlns:wp14="http://schemas.microsoft.com/office/word/2010/wordprocessingDrawing" xmlns:wp="http://schemas.openxmlformats.org/drawingml/2006/wordprocessingDrawing" xmlns:w10="urn:schemas-microsoft-com:office:word" xmlns:w="http://schemas.openxmlformats.org/wordprocessingml/2006/main" xmlns:w14="http://schemas.microsoft.com/office/word/2010/wordml" xmlns:w15="http://schemas.microsoft.com/office/word/2012/wordml" xmlns:w16cex="http://schemas.microsoft.com/office/word/2018/wordml/cex" xmlns:w16cid="http://schemas.microsoft.com/office/word/2016/wordml/cid" xmlns:w16="http://schemas.microsoft.com/office/word/2018/wordml" xmlns:w16du="http://schemas.microsoft.com/office/word/2023/wordml/word16du" xmlns:w16sdtdh="http://schemas.microsoft.com/office/word/2020/wordml/sdtdatahash" xmlns:w16se="http://schemas.microsoft.com/office/word/2015/wordml/symex" xmlns:wpg="http://schemas.microsoft.com/office/word/2010/wordprocessingGroup" xmlns:wpi="http://schemas.microsoft.com/office/word/2010/wordprocessingInk" xmlns:wne="http://schemas.microsoft.com/office/word/2006/wordml" xmlns:wps="http://schemas.microsoft.com/office/word/2010/wordprocessingShape" mc:Ignorable="w14 w15 w16se w16cid w16 w16cex w16sdtdh wp14">
   <w:endnote w:type="separator" w:id="-1">
     <w:p>
       <w:pPr>
@@ -1201,7 +2355,7 @@
 </file>
 
 <file path=word/footer1.xml><?xml version="1.0" encoding="utf-8"?>
-<w:ftr xmlns:wpc="http://schemas.microsoft.com/office/word/2010/wordprocessingCanvas" xmlns:cx="http://schemas.microsoft.com/office/drawing/2014/chartex" xmlns:cx1="http://schemas.microsoft.com/office/drawing/2015/9/8/chartex" xmlns:cx2="http://schemas.microsoft.com/office/drawing/2015/10/21/chartex" xmlns:cx3="http://schemas.microsoft.com/office/drawing/2016/5/9/chartex" xmlns:cx4="http://schemas.microsoft.com/office/drawing/2016/5/10/chartex" xmlns:cx5="http://schemas.microsoft.com/office/drawing/2016/5/11/chartex" xmlns:cx6="http://schemas.microsoft.com/office/drawing/2016/5/12/chartex" xmlns:cx7="http://schemas.microsoft.com/office/drawing/2016/5/13/chartex" xmlns:cx8="http://schemas.microsoft.com/office/drawing/2016/5/14/chartex" xmlns:mc="http://schemas.openxmlformats.org/markup-compatibility/2006" xmlns:aink="http://schemas.microsoft.com/office/drawing/2016/ink" xmlns:am3d="http://schemas.microsoft.com/office/drawing/2017/model3d" xmlns:o="urn:schemas-microsoft-com:office:office" xmlns:oel="http://schemas.microsoft.com/office/2019/extlst" xmlns:r="http://schemas.openxmlformats.org/officeDocument/2006/relationships" xmlns:m="http://schemas.openxmlformats.org/officeDocument/2006/math" xmlns:v="urn:schemas-microsoft-com:vml" xmlns:wp14="http://schemas.microsoft.com/office/word/2010/wordprocessingDrawing" xmlns:wp="http://schemas.openxmlformats.org/drawingml/2006/wordprocessingDrawing" xmlns:w10="urn:schemas-microsoft-com:office:word" xmlns:w="http://schemas.openxmlformats.org/wordprocessingml/2006/main" xmlns:w14="http://schemas.microsoft.com/office/word/2010/wordml" xmlns:w15="http://schemas.microsoft.com/office/word/2012/wordml" xmlns:w16cex="http://schemas.microsoft.com/office/word/2018/wordml/cex" xmlns:w16cid="http://schemas.microsoft.com/office/word/2016/wordml/cid" xmlns:w16="http://schemas.microsoft.com/office/word/2018/wordml" xmlns:w16sdtdh="http://schemas.microsoft.com/office/word/2020/wordml/sdtdatahash" xmlns:w16se="http://schemas.microsoft.com/office/word/2015/wordml/symex" xmlns:wpg="http://schemas.microsoft.com/office/word/2010/wordprocessingGroup" xmlns:wpi="http://schemas.microsoft.com/office/word/2010/wordprocessingInk" xmlns:wne="http://schemas.microsoft.com/office/word/2006/wordml" xmlns:wps="http://schemas.microsoft.com/office/word/2010/wordprocessingShape" mc:Ignorable="w14 w15 w16se w16cid w16 w16cex w16sdtdh wp14">
+<w:ftr xmlns:wpc="http://schemas.microsoft.com/office/word/2010/wordprocessingCanvas" xmlns:cx="http://schemas.microsoft.com/office/drawing/2014/chartex" xmlns:cx1="http://schemas.microsoft.com/office/drawing/2015/9/8/chartex" xmlns:cx2="http://schemas.microsoft.com/office/drawing/2015/10/21/chartex" xmlns:cx3="http://schemas.microsoft.com/office/drawing/2016/5/9/chartex" xmlns:cx4="http://schemas.microsoft.com/office/drawing/2016/5/10/chartex" xmlns:cx5="http://schemas.microsoft.com/office/drawing/2016/5/11/chartex" xmlns:cx6="http://schemas.microsoft.com/office/drawing/2016/5/12/chartex" xmlns:cx7="http://schemas.microsoft.com/office/drawing/2016/5/13/chartex" xmlns:cx8="http://schemas.microsoft.com/office/drawing/2016/5/14/chartex" xmlns:mc="http://schemas.openxmlformats.org/markup-compatibility/2006" xmlns:aink="http://schemas.microsoft.com/office/drawing/2016/ink" xmlns:am3d="http://schemas.microsoft.com/office/drawing/2017/model3d" xmlns:o="urn:schemas-microsoft-com:office:office" xmlns:oel="http://schemas.microsoft.com/office/2019/extlst" xmlns:r="http://schemas.openxmlformats.org/officeDocument/2006/relationships" xmlns:m="http://schemas.openxmlformats.org/officeDocument/2006/math" xmlns:v="urn:schemas-microsoft-com:vml" xmlns:wp14="http://schemas.microsoft.com/office/word/2010/wordprocessingDrawing" xmlns:wp="http://schemas.openxmlformats.org/drawingml/2006/wordprocessingDrawing" xmlns:w10="urn:schemas-microsoft-com:office:word" xmlns:w="http://schemas.openxmlformats.org/wordprocessingml/2006/main" xmlns:w14="http://schemas.microsoft.com/office/word/2010/wordml" xmlns:w15="http://schemas.microsoft.com/office/word/2012/wordml" xmlns:w16cex="http://schemas.microsoft.com/office/word/2018/wordml/cex" xmlns:w16cid="http://schemas.microsoft.com/office/word/2016/wordml/cid" xmlns:w16="http://schemas.microsoft.com/office/word/2018/wordml" xmlns:w16du="http://schemas.microsoft.com/office/word/2023/wordml/word16du" xmlns:w16sdtdh="http://schemas.microsoft.com/office/word/2020/wordml/sdtdatahash" xmlns:w16se="http://schemas.microsoft.com/office/word/2015/wordml/symex" xmlns:wpg="http://schemas.microsoft.com/office/word/2010/wordprocessingGroup" xmlns:wpi="http://schemas.microsoft.com/office/word/2010/wordprocessingInk" xmlns:wne="http://schemas.microsoft.com/office/word/2006/wordml" xmlns:wps="http://schemas.microsoft.com/office/word/2010/wordprocessingShape" mc:Ignorable="w14 w15 w16se w16cid w16 w16cex w16sdtdh wp14">
   <w:p>
     <w:pPr>
       <w:pStyle w:val="Footer"/>
@@ -1211,7 +2365,7 @@
 </file>
 
 <file path=word/footer2.xml><?xml version="1.0" encoding="utf-8"?>
-<w:ftr xmlns:wpc="http://schemas.microsoft.com/office/word/2010/wordprocessingCanvas" xmlns:cx="http://schemas.microsoft.com/office/drawing/2014/chartex" xmlns:cx1="http://schemas.microsoft.com/office/drawing/2015/9/8/chartex" xmlns:cx2="http://schemas.microsoft.com/office/drawing/2015/10/21/chartex" xmlns:cx3="http://schemas.microsoft.com/office/drawing/2016/5/9/chartex" xmlns:cx4="http://schemas.microsoft.com/office/drawing/2016/5/10/chartex" xmlns:cx5="http://schemas.microsoft.com/office/drawing/2016/5/11/chartex" xmlns:cx6="http://schemas.microsoft.com/office/drawing/2016/5/12/chartex" xmlns:cx7="http://schemas.microsoft.com/office/drawing/2016/5/13/chartex" xmlns:cx8="http://schemas.microsoft.com/office/drawing/2016/5/14/chartex" xmlns:mc="http://schemas.openxmlformats.org/markup-compatibility/2006" xmlns:aink="http://schemas.microsoft.com/office/drawing/2016/ink" xmlns:am3d="http://schemas.microsoft.com/office/drawing/2017/model3d" xmlns:o="urn:schemas-microsoft-com:office:office" xmlns:oel="http://schemas.microsoft.com/office/2019/extlst" xmlns:r="http://schemas.openxmlformats.org/officeDocument/2006/relationships" xmlns:m="http://schemas.openxmlformats.org/officeDocument/2006/math" xmlns:v="urn:schemas-microsoft-com:vml" xmlns:wp14="http://schemas.microsoft.com/office/word/2010/wordprocessingDrawing" xmlns:wp="http://schemas.openxmlformats.org/drawingml/2006/wordprocessingDrawing" xmlns:w10="urn:schemas-microsoft-com:office:word" xmlns:w="http://schemas.openxmlformats.org/wordprocessingml/2006/main" xmlns:w14="http://schemas.microsoft.com/office/word/2010/wordml" xmlns:w15="http://schemas.microsoft.com/office/word/2012/wordml" xmlns:w16cex="http://schemas.microsoft.com/office/word/2018/wordml/cex" xmlns:w16cid="http://schemas.microsoft.com/office/word/2016/wordml/cid" xmlns:w16="http://schemas.microsoft.com/office/word/2018/wordml" xmlns:w16sdtdh="http://schemas.microsoft.com/office/word/2020/wordml/sdtdatahash" xmlns:w16se="http://schemas.microsoft.com/office/word/2015/wordml/symex" xmlns:wpg="http://schemas.microsoft.com/office/word/2010/wordprocessingGroup" xmlns:wpi="http://schemas.microsoft.com/office/word/2010/wordprocessingInk" xmlns:wne="http://schemas.microsoft.com/office/word/2006/wordml" xmlns:wps="http://schemas.microsoft.com/office/word/2010/wordprocessingShape" mc:Ignorable="w14 w15 w16se w16cid w16 w16cex w16sdtdh wp14">
+<w:ftr xmlns:wpc="http://schemas.microsoft.com/office/word/2010/wordprocessingCanvas" xmlns:cx="http://schemas.microsoft.com/office/drawing/2014/chartex" xmlns:cx1="http://schemas.microsoft.com/office/drawing/2015/9/8/chartex" xmlns:cx2="http://schemas.microsoft.com/office/drawing/2015/10/21/chartex" xmlns:cx3="http://schemas.microsoft.com/office/drawing/2016/5/9/chartex" xmlns:cx4="http://schemas.microsoft.com/office/drawing/2016/5/10/chartex" xmlns:cx5="http://schemas.microsoft.com/office/drawing/2016/5/11/chartex" xmlns:cx6="http://schemas.microsoft.com/office/drawing/2016/5/12/chartex" xmlns:cx7="http://schemas.microsoft.com/office/drawing/2016/5/13/chartex" xmlns:cx8="http://schemas.microsoft.com/office/drawing/2016/5/14/chartex" xmlns:mc="http://schemas.openxmlformats.org/markup-compatibility/2006" xmlns:aink="http://schemas.microsoft.com/office/drawing/2016/ink" xmlns:am3d="http://schemas.microsoft.com/office/drawing/2017/model3d" xmlns:o="urn:schemas-microsoft-com:office:office" xmlns:oel="http://schemas.microsoft.com/office/2019/extlst" xmlns:r="http://schemas.openxmlformats.org/officeDocument/2006/relationships" xmlns:m="http://schemas.openxmlformats.org/officeDocument/2006/math" xmlns:v="urn:schemas-microsoft-com:vml" xmlns:wp14="http://schemas.microsoft.com/office/word/2010/wordprocessingDrawing" xmlns:wp="http://schemas.openxmlformats.org/drawingml/2006/wordprocessingDrawing" xmlns:w10="urn:schemas-microsoft-com:office:word" xmlns:w="http://schemas.openxmlformats.org/wordprocessingml/2006/main" xmlns:w14="http://schemas.microsoft.com/office/word/2010/wordml" xmlns:w15="http://schemas.microsoft.com/office/word/2012/wordml" xmlns:w16cex="http://schemas.microsoft.com/office/word/2018/wordml/cex" xmlns:w16cid="http://schemas.microsoft.com/office/word/2016/wordml/cid" xmlns:w16="http://schemas.microsoft.com/office/word/2018/wordml" xmlns:w16du="http://schemas.microsoft.com/office/word/2023/wordml/word16du" xmlns:w16sdtdh="http://schemas.microsoft.com/office/word/2020/wordml/sdtdatahash" xmlns:w16se="http://schemas.microsoft.com/office/word/2015/wordml/symex" xmlns:wpg="http://schemas.microsoft.com/office/word/2010/wordprocessingGroup" xmlns:wpi="http://schemas.microsoft.com/office/word/2010/wordprocessingInk" xmlns:wne="http://schemas.microsoft.com/office/word/2006/wordml" xmlns:wps="http://schemas.microsoft.com/office/word/2010/wordprocessingShape" mc:Ignorable="w14 w15 w16se w16cid w16 w16cex w16sdtdh wp14">
   <w:p>
     <w:pPr>
       <w:pStyle w:val="Footer"/>
@@ -1221,7 +2375,7 @@
 </file>
 
 <file path=word/footer3.xml><?xml version="1.0" encoding="utf-8"?>
-<w:ftr xmlns:wpc="http://schemas.microsoft.com/office/word/2010/wordprocessingCanvas" xmlns:cx="http://schemas.microsoft.com/office/drawing/2014/chartex" xmlns:cx1="http://schemas.microsoft.com/office/drawing/2015/9/8/chartex" xmlns:cx2="http://schemas.microsoft.com/office/drawing/2015/10/21/chartex" xmlns:cx3="http://schemas.microsoft.com/office/drawing/2016/5/9/chartex" xmlns:cx4="http://schemas.microsoft.com/office/drawing/2016/5/10/chartex" xmlns:cx5="http://schemas.microsoft.com/office/drawing/2016/5/11/chartex" xmlns:cx6="http://schemas.microsoft.com/office/drawing/2016/5/12/chartex" xmlns:cx7="http://schemas.microsoft.com/office/drawing/2016/5/13/chartex" xmlns:cx8="http://schemas.microsoft.com/office/drawing/2016/5/14/chartex" xmlns:mc="http://schemas.openxmlformats.org/markup-compatibility/2006" xmlns:aink="http://schemas.microsoft.com/office/drawing/2016/ink" xmlns:am3d="http://schemas.microsoft.com/office/drawing/2017/model3d" xmlns:o="urn:schemas-microsoft-com:office:office" xmlns:oel="http://schemas.microsoft.com/office/2019/extlst" xmlns:r="http://schemas.openxmlformats.org/officeDocument/2006/relationships" xmlns:m="http://schemas.openxmlformats.org/officeDocument/2006/math" xmlns:v="urn:schemas-microsoft-com:vml" xmlns:wp14="http://schemas.microsoft.com/office/word/2010/wordprocessingDrawing" xmlns:wp="http://schemas.openxmlformats.org/drawingml/2006/wordprocessingDrawing" xmlns:w10="urn:schemas-microsoft-com:office:word" xmlns:w="http://schemas.openxmlformats.org/wordprocessingml/2006/main" xmlns:w14="http://schemas.microsoft.com/office/word/2010/wordml" xmlns:w15="http://schemas.microsoft.com/office/word/2012/wordml" xmlns:w16cex="http://schemas.microsoft.com/office/word/2018/wordml/cex" xmlns:w16cid="http://schemas.microsoft.com/office/word/2016/wordml/cid" xmlns:w16="http://schemas.microsoft.com/office/word/2018/wordml" xmlns:w16sdtdh="http://schemas.microsoft.com/office/word/2020/wordml/sdtdatahash" xmlns:w16se="http://schemas.microsoft.com/office/word/2015/wordml/symex" xmlns:wpg="http://schemas.microsoft.com/office/word/2010/wordprocessingGroup" xmlns:wpi="http://schemas.microsoft.com/office/word/2010/wordprocessingInk" xmlns:wne="http://schemas.microsoft.com/office/word/2006/wordml" xmlns:wps="http://schemas.microsoft.com/office/word/2010/wordprocessingShape" mc:Ignorable="w14 w15 w16se w16cid w16 w16cex w16sdtdh wp14">
+<w:ftr xmlns:wpc="http://schemas.microsoft.com/office/word/2010/wordprocessingCanvas" xmlns:cx="http://schemas.microsoft.com/office/drawing/2014/chartex" xmlns:cx1="http://schemas.microsoft.com/office/drawing/2015/9/8/chartex" xmlns:cx2="http://schemas.microsoft.com/office/drawing/2015/10/21/chartex" xmlns:cx3="http://schemas.microsoft.com/office/drawing/2016/5/9/chartex" xmlns:cx4="http://schemas.microsoft.com/office/drawing/2016/5/10/chartex" xmlns:cx5="http://schemas.microsoft.com/office/drawing/2016/5/11/chartex" xmlns:cx6="http://schemas.microsoft.com/office/drawing/2016/5/12/chartex" xmlns:cx7="http://schemas.microsoft.com/office/drawing/2016/5/13/chartex" xmlns:cx8="http://schemas.microsoft.com/office/drawing/2016/5/14/chartex" xmlns:mc="http://schemas.openxmlformats.org/markup-compatibility/2006" xmlns:aink="http://schemas.microsoft.com/office/drawing/2016/ink" xmlns:am3d="http://schemas.microsoft.com/office/drawing/2017/model3d" xmlns:o="urn:schemas-microsoft-com:office:office" xmlns:oel="http://schemas.microsoft.com/office/2019/extlst" xmlns:r="http://schemas.openxmlformats.org/officeDocument/2006/relationships" xmlns:m="http://schemas.openxmlformats.org/officeDocument/2006/math" xmlns:v="urn:schemas-microsoft-com:vml" xmlns:wp14="http://schemas.microsoft.com/office/word/2010/wordprocessingDrawing" xmlns:wp="http://schemas.openxmlformats.org/drawingml/2006/wordprocessingDrawing" xmlns:w10="urn:schemas-microsoft-com:office:word" xmlns:w="http://schemas.openxmlformats.org/wordprocessingml/2006/main" xmlns:w14="http://schemas.microsoft.com/office/word/2010/wordml" xmlns:w15="http://schemas.microsoft.com/office/word/2012/wordml" xmlns:w16cex="http://schemas.microsoft.com/office/word/2018/wordml/cex" xmlns:w16cid="http://schemas.microsoft.com/office/word/2016/wordml/cid" xmlns:w16="http://schemas.microsoft.com/office/word/2018/wordml" xmlns:w16du="http://schemas.microsoft.com/office/word/2023/wordml/word16du" xmlns:w16sdtdh="http://schemas.microsoft.com/office/word/2020/wordml/sdtdatahash" xmlns:w16se="http://schemas.microsoft.com/office/word/2015/wordml/symex" xmlns:wpg="http://schemas.microsoft.com/office/word/2010/wordprocessingGroup" xmlns:wpi="http://schemas.microsoft.com/office/word/2010/wordprocessingInk" xmlns:wne="http://schemas.microsoft.com/office/word/2006/wordml" xmlns:wps="http://schemas.microsoft.com/office/word/2010/wordprocessingShape" mc:Ignorable="w14 w15 w16se w16cid w16 w16cex w16sdtdh wp14">
   <w:p>
     <w:pPr>
       <w:pStyle w:val="Footer"/>
@@ -1231,7 +2385,7 @@
 </file>
 
 <file path=word/footnotes.xml><?xml version="1.0" encoding="utf-8"?>
-<w:footnotes xmlns:wpc="http://schemas.microsoft.com/office/word/2010/wordprocessingCanvas" xmlns:cx="http://schemas.microsoft.com/office/drawing/2014/chartex" xmlns:cx1="http://schemas.microsoft.com/office/drawing/2015/9/8/chartex" xmlns:cx2="http://schemas.microsoft.com/office/drawing/2015/10/21/chartex" xmlns:cx3="http://schemas.microsoft.com/office/drawing/2016/5/9/chartex" xmlns:cx4="http://schemas.microsoft.com/office/drawing/2016/5/10/chartex" xmlns:cx5="http://schemas.microsoft.com/office/drawing/2016/5/11/chartex" xmlns:cx6="http://schemas.microsoft.com/office/drawing/2016/5/12/chartex" xmlns:cx7="http://schemas.microsoft.com/office/drawing/2016/5/13/chartex" xmlns:cx8="http://schemas.microsoft.com/office/drawing/2016/5/14/chartex" xmlns:mc="http://schemas.openxmlformats.org/markup-compatibility/2006" xmlns:aink="http://schemas.microsoft.com/office/drawing/2016/ink" xmlns:am3d="http://schemas.microsoft.com/office/drawing/2017/model3d" xmlns:o="urn:schemas-microsoft-com:office:office" xmlns:oel="http://schemas.microsoft.com/office/2019/extlst" xmlns:r="http://schemas.openxmlformats.org/officeDocument/2006/relationships" xmlns:m="http://schemas.openxmlformats.org/officeDocument/2006/math" xmlns:v="urn:schemas-microsoft-com:vml" xmlns:wp14="http://schemas.microsoft.com/office/word/2010/wordprocessingDrawing" xmlns:wp="http://schemas.openxmlformats.org/drawingml/2006/wordprocessingDrawing" xmlns:w10="urn:schemas-microsoft-com:office:word" xmlns:w="http://schemas.openxmlformats.org/wordprocessingml/2006/main" xmlns:w14="http://schemas.microsoft.com/office/word/2010/wordml" xmlns:w15="http://schemas.microsoft.com/office/word/2012/wordml" xmlns:w16cex="http://schemas.microsoft.com/office/word/2018/wordml/cex" xmlns:w16cid="http://schemas.microsoft.com/office/word/2016/wordml/cid" xmlns:w16="http://schemas.microsoft.com/office/word/2018/wordml" xmlns:w16sdtdh="http://schemas.microsoft.com/office/word/2020/wordml/sdtdatahash" xmlns:w16se="http://schemas.microsoft.com/office/word/2015/wordml/symex" xmlns:wpg="http://schemas.microsoft.com/office/word/2010/wordprocessingGroup" xmlns:wpi="http://schemas.microsoft.com/office/word/2010/wordprocessingInk" xmlns:wne="http://schemas.microsoft.com/office/word/2006/wordml" xmlns:wps="http://schemas.microsoft.com/office/word/2010/wordprocessingShape" mc:Ignorable="w14 w15 w16se w16cid w16 w16cex w16sdtdh wp14">
+<w:footnotes xmlns:wpc="http://schemas.microsoft.com/office/word/2010/wordprocessingCanvas" xmlns:cx="http://schemas.microsoft.com/office/drawing/2014/chartex" xmlns:cx1="http://schemas.microsoft.com/office/drawing/2015/9/8/chartex" xmlns:cx2="http://schemas.microsoft.com/office/drawing/2015/10/21/chartex" xmlns:cx3="http://schemas.microsoft.com/office/drawing/2016/5/9/chartex" xmlns:cx4="http://schemas.microsoft.com/office/drawing/2016/5/10/chartex" xmlns:cx5="http://schemas.microsoft.com/office/drawing/2016/5/11/chartex" xmlns:cx6="http://schemas.microsoft.com/office/drawing/2016/5/12/chartex" xmlns:cx7="http://schemas.microsoft.com/office/drawing/2016/5/13/chartex" xmlns:cx8="http://schemas.microsoft.com/office/drawing/2016/5/14/chartex" xmlns:mc="http://schemas.openxmlformats.org/markup-compatibility/2006" xmlns:aink="http://schemas.microsoft.com/office/drawing/2016/ink" xmlns:am3d="http://schemas.microsoft.com/office/drawing/2017/model3d" xmlns:o="urn:schemas-microsoft-com:office:office" xmlns:oel="http://schemas.microsoft.com/office/2019/extlst" xmlns:r="http://schemas.openxmlformats.org/officeDocument/2006/relationships" xmlns:m="http://schemas.openxmlformats.org/officeDocument/2006/math" xmlns:v="urn:schemas-microsoft-com:vml" xmlns:wp14="http://schemas.microsoft.com/office/word/2010/wordprocessingDrawing" xmlns:wp="http://schemas.openxmlformats.org/drawingml/2006/wordprocessingDrawing" xmlns:w10="urn:schemas-microsoft-com:office:word" xmlns:w="http://schemas.openxmlformats.org/wordprocessingml/2006/main" xmlns:w14="http://schemas.microsoft.com/office/word/2010/wordml" xmlns:w15="http://schemas.microsoft.com/office/word/2012/wordml" xmlns:w16cex="http://schemas.microsoft.com/office/word/2018/wordml/cex" xmlns:w16cid="http://schemas.microsoft.com/office/word/2016/wordml/cid" xmlns:w16="http://schemas.microsoft.com/office/word/2018/wordml" xmlns:w16du="http://schemas.microsoft.com/office/word/2023/wordml/word16du" xmlns:w16sdtdh="http://schemas.microsoft.com/office/word/2020/wordml/sdtdatahash" xmlns:w16se="http://schemas.microsoft.com/office/word/2015/wordml/symex" xmlns:wpg="http://schemas.microsoft.com/office/word/2010/wordprocessingGroup" xmlns:wpi="http://schemas.microsoft.com/office/word/2010/wordprocessingInk" xmlns:wne="http://schemas.microsoft.com/office/word/2006/wordml" xmlns:wps="http://schemas.microsoft.com/office/word/2010/wordprocessingShape" mc:Ignorable="w14 w15 w16se w16cid w16 w16cex w16sdtdh wp14">
   <w:footnote w:type="separator" w:id="-1">
     <w:p>
       <w:pPr>
@@ -1256,7 +2410,7 @@
 </file>
 
 <file path=word/header1.xml><?xml version="1.0" encoding="utf-8"?>
-<w:hdr xmlns:wpc="http://schemas.microsoft.com/office/word/2010/wordprocessingCanvas" xmlns:cx="http://schemas.microsoft.com/office/drawing/2014/chartex" xmlns:cx1="http://schemas.microsoft.com/office/drawing/2015/9/8/chartex" xmlns:cx2="http://schemas.microsoft.com/office/drawing/2015/10/21/chartex" xmlns:cx3="http://schemas.microsoft.com/office/drawing/2016/5/9/chartex" xmlns:cx4="http://schemas.microsoft.com/office/drawing/2016/5/10/chartex" xmlns:cx5="http://schemas.microsoft.com/office/drawing/2016/5/11/chartex" xmlns:cx6="http://schemas.microsoft.com/office/drawing/2016/5/12/chartex" xmlns:cx7="http://schemas.microsoft.com/office/drawing/2016/5/13/chartex" xmlns:cx8="http://schemas.microsoft.com/office/drawing/2016/5/14/chartex" xmlns:mc="http://schemas.openxmlformats.org/markup-compatibility/2006" xmlns:aink="http://schemas.microsoft.com/office/drawing/2016/ink" xmlns:am3d="http://schemas.microsoft.com/office/drawing/2017/model3d" xmlns:o="urn:schemas-microsoft-com:office:office" xmlns:oel="http://schemas.microsoft.com/office/2019/extlst" xmlns:r="http://schemas.openxmlformats.org/officeDocument/2006/relationships" xmlns:m="http://schemas.openxmlformats.org/officeDocument/2006/math" xmlns:v="urn:schemas-microsoft-com:vml" xmlns:wp14="http://schemas.microsoft.com/office/word/2010/wordprocessingDrawing" xmlns:wp="http://schemas.openxmlformats.org/drawingml/2006/wordprocessingDrawing" xmlns:w10="urn:schemas-microsoft-com:office:word" xmlns:w="http://schemas.openxmlformats.org/wordprocessingml/2006/main" xmlns:w14="http://schemas.microsoft.com/office/word/2010/wordml" xmlns:w15="http://schemas.microsoft.com/office/word/2012/wordml" xmlns:w16cex="http://schemas.microsoft.com/office/word/2018/wordml/cex" xmlns:w16cid="http://schemas.microsoft.com/office/word/2016/wordml/cid" xmlns:w16="http://schemas.microsoft.com/office/word/2018/wordml" xmlns:w16sdtdh="http://schemas.microsoft.com/office/word/2020/wordml/sdtdatahash" xmlns:w16se="http://schemas.microsoft.com/office/word/2015/wordml/symex" xmlns:wpg="http://schemas.microsoft.com/office/word/2010/wordprocessingGroup" xmlns:wpi="http://schemas.microsoft.com/office/word/2010/wordprocessingInk" xmlns:wne="http://schemas.microsoft.com/office/word/2006/wordml" xmlns:wps="http://schemas.microsoft.com/office/word/2010/wordprocessingShape" mc:Ignorable="w14 w15 w16se w16cid w16 w16cex w16sdtdh wp14">
+<w:hdr xmlns:wpc="http://schemas.microsoft.com/office/word/2010/wordprocessingCanvas" xmlns:cx="http://schemas.microsoft.com/office/drawing/2014/chartex" xmlns:cx1="http://schemas.microsoft.com/office/drawing/2015/9/8/chartex" xmlns:cx2="http://schemas.microsoft.com/office/drawing/2015/10/21/chartex" xmlns:cx3="http://schemas.microsoft.com/office/drawing/2016/5/9/chartex" xmlns:cx4="http://schemas.microsoft.com/office/drawing/2016/5/10/chartex" xmlns:cx5="http://schemas.microsoft.com/office/drawing/2016/5/11/chartex" xmlns:cx6="http://schemas.microsoft.com/office/drawing/2016/5/12/chartex" xmlns:cx7="http://schemas.microsoft.com/office/drawing/2016/5/13/chartex" xmlns:cx8="http://schemas.microsoft.com/office/drawing/2016/5/14/chartex" xmlns:mc="http://schemas.openxmlformats.org/markup-compatibility/2006" xmlns:aink="http://schemas.microsoft.com/office/drawing/2016/ink" xmlns:am3d="http://schemas.microsoft.com/office/drawing/2017/model3d" xmlns:o="urn:schemas-microsoft-com:office:office" xmlns:oel="http://schemas.microsoft.com/office/2019/extlst" xmlns:r="http://schemas.openxmlformats.org/officeDocument/2006/relationships" xmlns:m="http://schemas.openxmlformats.org/officeDocument/2006/math" xmlns:v="urn:schemas-microsoft-com:vml" xmlns:wp14="http://schemas.microsoft.com/office/word/2010/wordprocessingDrawing" xmlns:wp="http://schemas.openxmlformats.org/drawingml/2006/wordprocessingDrawing" xmlns:w10="urn:schemas-microsoft-com:office:word" xmlns:w="http://schemas.openxmlformats.org/wordprocessingml/2006/main" xmlns:w14="http://schemas.microsoft.com/office/word/2010/wordml" xmlns:w15="http://schemas.microsoft.com/office/word/2012/wordml" xmlns:w16cex="http://schemas.microsoft.com/office/word/2018/wordml/cex" xmlns:w16cid="http://schemas.microsoft.com/office/word/2016/wordml/cid" xmlns:w16="http://schemas.microsoft.com/office/word/2018/wordml" xmlns:w16du="http://schemas.microsoft.com/office/word/2023/wordml/word16du" xmlns:w16sdtdh="http://schemas.microsoft.com/office/word/2020/wordml/sdtdatahash" xmlns:w16se="http://schemas.microsoft.com/office/word/2015/wordml/symex" xmlns:wpg="http://schemas.microsoft.com/office/word/2010/wordprocessingGroup" xmlns:wpi="http://schemas.microsoft.com/office/word/2010/wordprocessingInk" xmlns:wne="http://schemas.microsoft.com/office/word/2006/wordml" xmlns:wps="http://schemas.microsoft.com/office/word/2010/wordprocessingShape" mc:Ignorable="w14 w15 w16se w16cid w16 w16cex w16sdtdh wp14">
   <w:p>
     <w:pPr>
       <w:pStyle w:val="Header"/>
@@ -1266,7 +2420,7 @@
 </file>
 
 <file path=word/header2.xml><?xml version="1.0" encoding="utf-8"?>
-<w:hdr xmlns:wpc="http://schemas.microsoft.com/office/word/2010/wordprocessingCanvas" xmlns:cx="http://schemas.microsoft.com/office/drawing/2014/chartex" xmlns:cx1="http://schemas.microsoft.com/office/drawing/2015/9/8/chartex" xmlns:cx2="http://schemas.microsoft.com/office/drawing/2015/10/21/chartex" xmlns:cx3="http://schemas.microsoft.com/office/drawing/2016/5/9/chartex" xmlns:cx4="http://schemas.microsoft.com/office/drawing/2016/5/10/chartex" xmlns:cx5="http://schemas.microsoft.com/office/drawing/2016/5/11/chartex" xmlns:cx6="http://schemas.microsoft.com/office/drawing/2016/5/12/chartex" xmlns:cx7="http://schemas.microsoft.com/office/drawing/2016/5/13/chartex" xmlns:cx8="http://schemas.microsoft.com/office/drawing/2016/5/14/chartex" xmlns:mc="http://schemas.openxmlformats.org/markup-compatibility/2006" xmlns:aink="http://schemas.microsoft.com/office/drawing/2016/ink" xmlns:am3d="http://schemas.microsoft.com/office/drawing/2017/model3d" xmlns:o="urn:schemas-microsoft-com:office:office" xmlns:oel="http://schemas.microsoft.com/office/2019/extlst" xmlns:r="http://schemas.openxmlformats.org/officeDocument/2006/relationships" xmlns:m="http://schemas.openxmlformats.org/officeDocument/2006/math" xmlns:v="urn:schemas-microsoft-com:vml" xmlns:wp14="http://schemas.microsoft.com/office/word/2010/wordprocessingDrawing" xmlns:wp="http://schemas.openxmlformats.org/drawingml/2006/wordprocessingDrawing" xmlns:w10="urn:schemas-microsoft-com:office:word" xmlns:w="http://schemas.openxmlformats.org/wordprocessingml/2006/main" xmlns:w14="http://schemas.microsoft.com/office/word/2010/wordml" xmlns:w15="http://schemas.microsoft.com/office/word/2012/wordml" xmlns:w16cex="http://schemas.microsoft.com/office/word/2018/wordml/cex" xmlns:w16cid="http://schemas.microsoft.com/office/word/2016/wordml/cid" xmlns:w16="http://schemas.microsoft.com/office/word/2018/wordml" xmlns:w16sdtdh="http://schemas.microsoft.com/office/word/2020/wordml/sdtdatahash" xmlns:w16se="http://schemas.microsoft.com/office/word/2015/wordml/symex" xmlns:wpg="http://schemas.microsoft.com/office/word/2010/wordprocessingGroup" xmlns:wpi="http://schemas.microsoft.com/office/word/2010/wordprocessingInk" xmlns:wne="http://schemas.microsoft.com/office/word/2006/wordml" xmlns:wps="http://schemas.microsoft.com/office/word/2010/wordprocessingShape" mc:Ignorable="w14 w15 w16se w16cid w16 w16cex w16sdtdh wp14">
+<w:hdr xmlns:wpc="http://schemas.microsoft.com/office/word/2010/wordprocessingCanvas" xmlns:cx="http://schemas.microsoft.com/office/drawing/2014/chartex" xmlns:cx1="http://schemas.microsoft.com/office/drawing/2015/9/8/chartex" xmlns:cx2="http://schemas.microsoft.com/office/drawing/2015/10/21/chartex" xmlns:cx3="http://schemas.microsoft.com/office/drawing/2016/5/9/chartex" xmlns:cx4="http://schemas.microsoft.com/office/drawing/2016/5/10/chartex" xmlns:cx5="http://schemas.microsoft.com/office/drawing/2016/5/11/chartex" xmlns:cx6="http://schemas.microsoft.com/office/drawing/2016/5/12/chartex" xmlns:cx7="http://schemas.microsoft.com/office/drawing/2016/5/13/chartex" xmlns:cx8="http://schemas.microsoft.com/office/drawing/2016/5/14/chartex" xmlns:mc="http://schemas.openxmlformats.org/markup-compatibility/2006" xmlns:aink="http://schemas.microsoft.com/office/drawing/2016/ink" xmlns:am3d="http://schemas.microsoft.com/office/drawing/2017/model3d" xmlns:o="urn:schemas-microsoft-com:office:office" xmlns:oel="http://schemas.microsoft.com/office/2019/extlst" xmlns:r="http://schemas.openxmlformats.org/officeDocument/2006/relationships" xmlns:m="http://schemas.openxmlformats.org/officeDocument/2006/math" xmlns:v="urn:schemas-microsoft-com:vml" xmlns:wp14="http://schemas.microsoft.com/office/word/2010/wordprocessingDrawing" xmlns:wp="http://schemas.openxmlformats.org/drawingml/2006/wordprocessingDrawing" xmlns:w10="urn:schemas-microsoft-com:office:word" xmlns:w="http://schemas.openxmlformats.org/wordprocessingml/2006/main" xmlns:w14="http://schemas.microsoft.com/office/word/2010/wordml" xmlns:w15="http://schemas.microsoft.com/office/word/2012/wordml" xmlns:w16cex="http://schemas.microsoft.com/office/word/2018/wordml/cex" xmlns:w16cid="http://schemas.microsoft.com/office/word/2016/wordml/cid" xmlns:w16="http://schemas.microsoft.com/office/word/2018/wordml" xmlns:w16du="http://schemas.microsoft.com/office/word/2023/wordml/word16du" xmlns:w16sdtdh="http://schemas.microsoft.com/office/word/2020/wordml/sdtdatahash" xmlns:w16se="http://schemas.microsoft.com/office/word/2015/wordml/symex" xmlns:wpg="http://schemas.microsoft.com/office/word/2010/wordprocessingGroup" xmlns:wpi="http://schemas.microsoft.com/office/word/2010/wordprocessingInk" xmlns:wne="http://schemas.microsoft.com/office/word/2006/wordml" xmlns:wps="http://schemas.microsoft.com/office/word/2010/wordprocessingShape" mc:Ignorable="w14 w15 w16se w16cid w16 w16cex w16sdtdh wp14">
   <w:p>
     <w:pPr>
       <w:pStyle w:val="Header"/>
@@ -1285,7 +2439,7 @@
 </file>
 
 <file path=word/header3.xml><?xml version="1.0" encoding="utf-8"?>
-<w:hdr xmlns:wpc="http://schemas.microsoft.com/office/word/2010/wordprocessingCanvas" xmlns:cx="http://schemas.microsoft.com/office/drawing/2014/chartex" xmlns:cx1="http://schemas.microsoft.com/office/drawing/2015/9/8/chartex" xmlns:cx2="http://schemas.microsoft.com/office/drawing/2015/10/21/chartex" xmlns:cx3="http://schemas.microsoft.com/office/drawing/2016/5/9/chartex" xmlns:cx4="http://schemas.microsoft.com/office/drawing/2016/5/10/chartex" xmlns:cx5="http://schemas.microsoft.com/office/drawing/2016/5/11/chartex" xmlns:cx6="http://schemas.microsoft.com/office/drawing/2016/5/12/chartex" xmlns:cx7="http://schemas.microsoft.com/office/drawing/2016/5/13/chartex" xmlns:cx8="http://schemas.microsoft.com/office/drawing/2016/5/14/chartex" xmlns:mc="http://schemas.openxmlformats.org/markup-compatibility/2006" xmlns:aink="http://schemas.microsoft.com/office/drawing/2016/ink" xmlns:am3d="http://schemas.microsoft.com/office/drawing/2017/model3d" xmlns:o="urn:schemas-microsoft-com:office:office" xmlns:oel="http://schemas.microsoft.com/office/2019/extlst" xmlns:r="http://schemas.openxmlformats.org/officeDocument/2006/relationships" xmlns:m="http://schemas.openxmlformats.org/officeDocument/2006/math" xmlns:v="urn:schemas-microsoft-com:vml" xmlns:wp14="http://schemas.microsoft.com/office/word/2010/wordprocessingDrawing" xmlns:wp="http://schemas.openxmlformats.org/drawingml/2006/wordprocessingDrawing" xmlns:w10="urn:schemas-microsoft-com:office:word" xmlns:w="http://schemas.openxmlformats.org/wordprocessingml/2006/main" xmlns:w14="http://schemas.microsoft.com/office/word/2010/wordml" xmlns:w15="http://schemas.microsoft.com/office/word/2012/wordml" xmlns:w16cex="http://schemas.microsoft.com/office/word/2018/wordml/cex" xmlns:w16cid="http://schemas.microsoft.com/office/word/2016/wordml/cid" xmlns:w16="http://schemas.microsoft.com/office/word/2018/wordml" xmlns:w16sdtdh="http://schemas.microsoft.com/office/word/2020/wordml/sdtdatahash" xmlns:w16se="http://schemas.microsoft.com/office/word/2015/wordml/symex" xmlns:wpg="http://schemas.microsoft.com/office/word/2010/wordprocessingGroup" xmlns:wpi="http://schemas.microsoft.com/office/word/2010/wordprocessingInk" xmlns:wne="http://schemas.microsoft.com/office/word/2006/wordml" xmlns:wps="http://schemas.microsoft.com/office/word/2010/wordprocessingShape" mc:Ignorable="w14 w15 w16se w16cid w16 w16cex w16sdtdh wp14">
+<w:hdr xmlns:wpc="http://schemas.microsoft.com/office/word/2010/wordprocessingCanvas" xmlns:cx="http://schemas.microsoft.com/office/drawing/2014/chartex" xmlns:cx1="http://schemas.microsoft.com/office/drawing/2015/9/8/chartex" xmlns:cx2="http://schemas.microsoft.com/office/drawing/2015/10/21/chartex" xmlns:cx3="http://schemas.microsoft.com/office/drawing/2016/5/9/chartex" xmlns:cx4="http://schemas.microsoft.com/office/drawing/2016/5/10/chartex" xmlns:cx5="http://schemas.microsoft.com/office/drawing/2016/5/11/chartex" xmlns:cx6="http://schemas.microsoft.com/office/drawing/2016/5/12/chartex" xmlns:cx7="http://schemas.microsoft.com/office/drawing/2016/5/13/chartex" xmlns:cx8="http://schemas.microsoft.com/office/drawing/2016/5/14/chartex" xmlns:mc="http://schemas.openxmlformats.org/markup-compatibility/2006" xmlns:aink="http://schemas.microsoft.com/office/drawing/2016/ink" xmlns:am3d="http://schemas.microsoft.com/office/drawing/2017/model3d" xmlns:o="urn:schemas-microsoft-com:office:office" xmlns:oel="http://schemas.microsoft.com/office/2019/extlst" xmlns:r="http://schemas.openxmlformats.org/officeDocument/2006/relationships" xmlns:m="http://schemas.openxmlformats.org/officeDocument/2006/math" xmlns:v="urn:schemas-microsoft-com:vml" xmlns:wp14="http://schemas.microsoft.com/office/word/2010/wordprocessingDrawing" xmlns:wp="http://schemas.openxmlformats.org/drawingml/2006/wordprocessingDrawing" xmlns:w10="urn:schemas-microsoft-com:office:word" xmlns:w="http://schemas.openxmlformats.org/wordprocessingml/2006/main" xmlns:w14="http://schemas.microsoft.com/office/word/2010/wordml" xmlns:w15="http://schemas.microsoft.com/office/word/2012/wordml" xmlns:w16cex="http://schemas.microsoft.com/office/word/2018/wordml/cex" xmlns:w16cid="http://schemas.microsoft.com/office/word/2016/wordml/cid" xmlns:w16="http://schemas.microsoft.com/office/word/2018/wordml" xmlns:w16du="http://schemas.microsoft.com/office/word/2023/wordml/word16du" xmlns:w16sdtdh="http://schemas.microsoft.com/office/word/2020/wordml/sdtdatahash" xmlns:w16se="http://schemas.microsoft.com/office/word/2015/wordml/symex" xmlns:wpg="http://schemas.microsoft.com/office/word/2010/wordprocessingGroup" xmlns:wpi="http://schemas.microsoft.com/office/word/2010/wordprocessingInk" xmlns:wne="http://schemas.microsoft.com/office/word/2006/wordml" xmlns:wps="http://schemas.microsoft.com/office/word/2010/wordprocessingShape" mc:Ignorable="w14 w15 w16se w16cid w16 w16cex w16sdtdh wp14">
   <w:p>
     <w:pPr>
       <w:pStyle w:val="Header"/>
@@ -1295,7 +2449,7 @@
 </file>
 
 <file path=word/numbering.xml><?xml version="1.0" encoding="utf-8"?>
-<w:numbering xmlns:wpc="http://schemas.microsoft.com/office/word/2010/wordprocessingCanvas" xmlns:cx="http://schemas.microsoft.com/office/drawing/2014/chartex" xmlns:cx1="http://schemas.microsoft.com/office/drawing/2015/9/8/chartex" xmlns:cx2="http://schemas.microsoft.com/office/drawing/2015/10/21/chartex" xmlns:cx3="http://schemas.microsoft.com/office/drawing/2016/5/9/chartex" xmlns:cx4="http://schemas.microsoft.com/office/drawing/2016/5/10/chartex" xmlns:cx5="http://schemas.microsoft.com/office/drawing/2016/5/11/chartex" xmlns:cx6="http://schemas.microsoft.com/office/drawing/2016/5/12/chartex" xmlns:cx7="http://schemas.microsoft.com/office/drawing/2016/5/13/chartex" xmlns:cx8="http://schemas.microsoft.com/office/drawing/2016/5/14/chartex" xmlns:mc="http://schemas.openxmlformats.org/markup-compatibility/2006" xmlns:aink="http://schemas.microsoft.com/office/drawing/2016/ink" xmlns:am3d="http://schemas.microsoft.com/office/drawing/2017/model3d" xmlns:o="urn:schemas-microsoft-com:office:office" xmlns:oel="http://schemas.microsoft.com/office/2019/extlst" xmlns:r="http://schemas.openxmlformats.org/officeDocument/2006/relationships" xmlns:m="http://schemas.openxmlformats.org/officeDocument/2006/math" xmlns:v="urn:schemas-microsoft-com:vml" xmlns:wp14="http://schemas.microsoft.com/office/word/2010/wordprocessingDrawing" xmlns:wp="http://schemas.openxmlformats.org/drawingml/2006/wordprocessingDrawing" xmlns:w10="urn:schemas-microsoft-com:office:word" xmlns:w="http://schemas.openxmlformats.org/wordprocessingml/2006/main" xmlns:w14="http://schemas.microsoft.com/office/word/2010/wordml" xmlns:w15="http://schemas.microsoft.com/office/word/2012/wordml" xmlns:w16cex="http://schemas.microsoft.com/office/word/2018/wordml/cex" xmlns:w16cid="http://schemas.microsoft.com/office/word/2016/wordml/cid" xmlns:w16="http://schemas.microsoft.com/office/word/2018/wordml" xmlns:w16sdtdh="http://schemas.microsoft.com/office/word/2020/wordml/sdtdatahash" xmlns:w16se="http://schemas.microsoft.com/office/word/2015/wordml/symex" xmlns:wpg="http://schemas.microsoft.com/office/word/2010/wordprocessingGroup" xmlns:wpi="http://schemas.microsoft.com/office/word/2010/wordprocessingInk" xmlns:wne="http://schemas.microsoft.com/office/word/2006/wordml" xmlns:wps="http://schemas.microsoft.com/office/word/2010/wordprocessingShape" mc:Ignorable="w14 w15 w16se w16cid w16 w16cex w16sdtdh wp14">
+<w:numbering xmlns:wpc="http://schemas.microsoft.com/office/word/2010/wordprocessingCanvas" xmlns:cx="http://schemas.microsoft.com/office/drawing/2014/chartex" xmlns:cx1="http://schemas.microsoft.com/office/drawing/2015/9/8/chartex" xmlns:cx2="http://schemas.microsoft.com/office/drawing/2015/10/21/chartex" xmlns:cx3="http://schemas.microsoft.com/office/drawing/2016/5/9/chartex" xmlns:cx4="http://schemas.microsoft.com/office/drawing/2016/5/10/chartex" xmlns:cx5="http://schemas.microsoft.com/office/drawing/2016/5/11/chartex" xmlns:cx6="http://schemas.microsoft.com/office/drawing/2016/5/12/chartex" xmlns:cx7="http://schemas.microsoft.com/office/drawing/2016/5/13/chartex" xmlns:cx8="http://schemas.microsoft.com/office/drawing/2016/5/14/chartex" xmlns:mc="http://schemas.openxmlformats.org/markup-compatibility/2006" xmlns:aink="http://schemas.microsoft.com/office/drawing/2016/ink" xmlns:am3d="http://schemas.microsoft.com/office/drawing/2017/model3d" xmlns:o="urn:schemas-microsoft-com:office:office" xmlns:oel="http://schemas.microsoft.com/office/2019/extlst" xmlns:r="http://schemas.openxmlformats.org/officeDocument/2006/relationships" xmlns:m="http://schemas.openxmlformats.org/officeDocument/2006/math" xmlns:v="urn:schemas-microsoft-com:vml" xmlns:wp14="http://schemas.microsoft.com/office/word/2010/wordprocessingDrawing" xmlns:wp="http://schemas.openxmlformats.org/drawingml/2006/wordprocessingDrawing" xmlns:w10="urn:schemas-microsoft-com:office:word" xmlns:w="http://schemas.openxmlformats.org/wordprocessingml/2006/main" xmlns:w14="http://schemas.microsoft.com/office/word/2010/wordml" xmlns:w15="http://schemas.microsoft.com/office/word/2012/wordml" xmlns:w16cex="http://schemas.microsoft.com/office/word/2018/wordml/cex" xmlns:w16cid="http://schemas.microsoft.com/office/word/2016/wordml/cid" xmlns:w16="http://schemas.microsoft.com/office/word/2018/wordml" xmlns:w16du="http://schemas.microsoft.com/office/word/2023/wordml/word16du" xmlns:w16sdtdh="http://schemas.microsoft.com/office/word/2020/wordml/sdtdatahash" xmlns:w16se="http://schemas.microsoft.com/office/word/2015/wordml/symex" xmlns:wpg="http://schemas.microsoft.com/office/word/2010/wordprocessingGroup" xmlns:wpi="http://schemas.microsoft.com/office/word/2010/wordprocessingInk" xmlns:wne="http://schemas.microsoft.com/office/word/2006/wordml" xmlns:wps="http://schemas.microsoft.com/office/word/2010/wordprocessingShape" mc:Ignorable="w14 w15 w16se w16cid w16 w16cex w16sdtdh wp14">
   <w:abstractNum w:abstractNumId="0" w15:restartNumberingAfterBreak="0">
     <w:nsid w:val="3A7607A8"/>
     <w:multiLevelType w:val="hybridMultilevel"/>
@@ -1324,7 +2478,7 @@
         <w:rFonts w:ascii="Courier New" w:hAnsi="Courier New" w:cs="Courier New" w:hint="default"/>
       </w:rPr>
     </w:lvl>
-    <w:lvl w:ilvl="2" w:tplc="08090005" w:tentative="1">
+    <w:lvl w:ilvl="2" w:tplc="08090005">
       <w:start w:val="1"/>
       <w:numFmt w:val="bullet"/>
       <w:lvlText w:val=""/>
@@ -1954,6 +3108,18 @@
       <w:shd w:val="clear" w:color="auto" w:fill="E1DFDD"/>
     </w:rPr>
   </w:style>
+  <w:style w:type="character" w:styleId="FollowedHyperlink">
+    <w:name w:val="FollowedHyperlink"/>
+    <w:basedOn w:val="DefaultParagraphFont"/>
+    <w:uiPriority w:val="99"/>
+    <w:semiHidden/>
+    <w:unhideWhenUsed/>
+    <w:rsid w:val="00FE5DFC"/>
+    <w:rPr>
+      <w:color w:val="954F72" w:themeColor="followedHyperlink"/>
+      <w:u w:val="single"/>
+    </w:rPr>
+  </w:style>
 </w:styles>
 </file>
 

</xml_diff>